<commit_message>
Pequeño cambio en navigation
</commit_message>
<xml_diff>
--- a/pasos-parte 3.docx
+++ b/pasos-parte 3.docx
@@ -1,37 +1,41 @@
 
 <file path=word/document.xml><?xml version="1.0" encoding="utf-8"?>
-<w:document xmlns:wpc="http://schemas.microsoft.com/office/word/2010/wordprocessingCanvas" xmlns:cx="http://schemas.microsoft.com/office/drawing/2014/chartex" xmlns:mc="http://schemas.openxmlformats.org/markup-compatibility/2006" xmlns:o="urn:schemas-microsoft-com:office:office" xmlns:r="http://schemas.openxmlformats.org/officeDocument/2006/relationships" xmlns:m="http://schemas.openxmlformats.org/officeDocument/2006/math" xmlns:v="urn:schemas-microsoft-com:vml" xmlns:wp14="http://schemas.microsoft.com/office/word/2010/wordprocessingDrawing" xmlns:wp="http://schemas.openxmlformats.org/drawingml/2006/wordprocessingDrawing" xmlns:w10="urn:schemas-microsoft-com:office:word" xmlns:w="http://schemas.openxmlformats.org/wordprocessingml/2006/main" xmlns:w14="http://schemas.microsoft.com/office/word/2010/wordml" xmlns:w15="http://schemas.microsoft.com/office/word/2012/wordml" xmlns:w16se="http://schemas.microsoft.com/office/word/2015/wordml/symex" xmlns:wpg="http://schemas.microsoft.com/office/word/2010/wordprocessingGroup" xmlns:wpi="http://schemas.microsoft.com/office/word/2010/wordprocessingInk" xmlns:wne="http://schemas.microsoft.com/office/word/2006/wordml" xmlns:wps="http://schemas.microsoft.com/office/word/2010/wordprocessingShape" mc:Ignorable="w14 w15 w16se wp14">
+<w:document xmlns:wpc="http://schemas.microsoft.com/office/word/2010/wordprocessingCanvas" xmlns:cx="http://schemas.microsoft.com/office/drawing/2014/chartex" xmlns:cx1="http://schemas.microsoft.com/office/drawing/2015/9/8/chartex" xmlns:cx2="http://schemas.microsoft.com/office/drawing/2015/10/21/chartex" xmlns:cx3="http://schemas.microsoft.com/office/drawing/2016/5/9/chartex" xmlns:cx4="http://schemas.microsoft.com/office/drawing/2016/5/10/chartex" xmlns:cx5="http://schemas.microsoft.com/office/drawing/2016/5/11/chartex" xmlns:cx6="http://schemas.microsoft.com/office/drawing/2016/5/12/chartex" xmlns:cx7="http://schemas.microsoft.com/office/drawing/2016/5/13/chartex" xmlns:cx8="http://schemas.microsoft.com/office/drawing/2016/5/14/chartex" xmlns:mc="http://schemas.openxmlformats.org/markup-compatibility/2006" xmlns:aink="http://schemas.microsoft.com/office/drawing/2016/ink" xmlns:am3d="http://schemas.microsoft.com/office/drawing/2017/model3d" xmlns:o="urn:schemas-microsoft-com:office:office" xmlns:r="http://schemas.openxmlformats.org/officeDocument/2006/relationships" xmlns:m="http://schemas.openxmlformats.org/officeDocument/2006/math" xmlns:v="urn:schemas-microsoft-com:vml" xmlns:wp14="http://schemas.microsoft.com/office/word/2010/wordprocessingDrawing" xmlns:wp="http://schemas.openxmlformats.org/drawingml/2006/wordprocessingDrawing" xmlns:w10="urn:schemas-microsoft-com:office:word" xmlns:w="http://schemas.openxmlformats.org/wordprocessingml/2006/main" xmlns:w14="http://schemas.microsoft.com/office/word/2010/wordml" xmlns:w15="http://schemas.microsoft.com/office/word/2012/wordml" xmlns:w16cex="http://schemas.microsoft.com/office/word/2018/wordml/cex" xmlns:w16cid="http://schemas.microsoft.com/office/word/2016/wordml/cid" xmlns:w16="http://schemas.microsoft.com/office/word/2018/wordml" xmlns:w16sdtdh="http://schemas.microsoft.com/office/word/2020/wordml/sdtdatahash" xmlns:w16se="http://schemas.microsoft.com/office/word/2015/wordml/symex" xmlns:wpg="http://schemas.microsoft.com/office/word/2010/wordprocessingGroup" xmlns:wpi="http://schemas.microsoft.com/office/word/2010/wordprocessingInk" xmlns:wne="http://schemas.microsoft.com/office/word/2006/wordml" xmlns:wps="http://schemas.microsoft.com/office/word/2010/wordprocessingShape" mc:Ignorable="w14 w15 w16se w16cid w16 w16cex w16sdtdh wp14">
   <w:body>
     <w:p>
       <w:pPr>
         <w:jc w:val="center"/>
-      </w:pPr>
-      <w:r>
-        <w:t xml:space="preserve">Crear un menú </w:t>
-      </w:r>
-      <w:proofErr w:type="spellStart"/>
-      <w:r>
-        <w:t>responsive</w:t>
-      </w:r>
-      <w:proofErr w:type="spellEnd"/>
-      <w:r>
-        <w:t xml:space="preserve"> con </w:t>
-      </w:r>
-      <w:proofErr w:type="spellStart"/>
-      <w:r>
+        <w:rPr>
+          <w:b/>
+          <w:bCs/>
+          <w:color w:val="FF0000"/>
+        </w:rPr>
+      </w:pPr>
+      <w:r>
+        <w:rPr>
+          <w:b/>
+          <w:bCs/>
+          <w:color w:val="FF0000"/>
+        </w:rPr>
+        <w:t xml:space="preserve">Crear un menú responsive con </w:t>
+      </w:r>
+      <w:proofErr w:type="spellStart"/>
+      <w:r>
+        <w:rPr>
+          <w:b/>
+          <w:bCs/>
+          <w:color w:val="FF0000"/>
+        </w:rPr>
         <w:t>Tailwind</w:t>
       </w:r>
       <w:proofErr w:type="spellEnd"/>
       <w:r>
-        <w:t xml:space="preserve"> y </w:t>
-      </w:r>
-      <w:proofErr w:type="spellStart"/>
-      <w:r>
-        <w:t>Alpine</w:t>
-      </w:r>
-      <w:proofErr w:type="spellEnd"/>
-      <w:r>
-        <w:t xml:space="preserve"> para el blog</w:t>
+        <w:rPr>
+          <w:b/>
+          <w:bCs/>
+          <w:color w:val="FF0000"/>
+        </w:rPr>
+        <w:t xml:space="preserve"> y Alpine para el blog</w:t>
       </w:r>
     </w:p>
     <w:p>
@@ -78,26 +82,38 @@
           <w:numId w:val="1"/>
         </w:numPr>
       </w:pPr>
-      <w:r>
-        <w:t xml:space="preserve">Clic en try </w:t>
-      </w:r>
-      <w:proofErr w:type="spellStart"/>
-      <w:r>
-        <w:t>it</w:t>
-      </w:r>
-      <w:proofErr w:type="spellEnd"/>
-      <w:r>
+      <w:proofErr w:type="spellStart"/>
+      <w:r>
+        <w:rPr>
+          <w:lang w:val="en-US"/>
+        </w:rPr>
+        <w:t>Clic</w:t>
+      </w:r>
+      <w:proofErr w:type="spellEnd"/>
+      <w:r>
+        <w:rPr>
+          <w:lang w:val="en-US"/>
+        </w:rPr>
         <w:t xml:space="preserve"> </w:t>
       </w:r>
       <w:proofErr w:type="spellStart"/>
       <w:r>
-        <w:t>out</w:t>
-      </w:r>
-      <w:proofErr w:type="spellEnd"/>
-      <w:r>
-        <w:t xml:space="preserve">. Nos llevará a: </w:t>
-      </w:r>
-      <w:hyperlink r:id="rId8" w:history="1">
+        <w:rPr>
+          <w:lang w:val="en-US"/>
+        </w:rPr>
+        <w:t>en</w:t>
+      </w:r>
+      <w:proofErr w:type="spellEnd"/>
+      <w:r>
+        <w:rPr>
+          <w:lang w:val="en-US"/>
+        </w:rPr>
+        <w:t xml:space="preserve"> try it out. </w:t>
+      </w:r>
+      <w:r>
+        <w:t xml:space="preserve">Nos llevará a: </w:t>
+      </w:r>
+      <w:hyperlink r:id="rId8" w:anchor="components" w:history="1">
         <w:r>
           <w:rPr>
             <w:rStyle w:val="Hipervnculo"/>
@@ -159,8 +175,11 @@
         <w:ind w:left="360"/>
       </w:pPr>
       <w:r>
+        <w:rPr>
+          <w:noProof/>
+        </w:rPr>
         <w:drawing>
-          <wp:inline distT="0" distB="0" distL="0" distR="0" wp14:anchorId="313D5B69" wp14:editId="1DCE5073">
+          <wp:inline distT="0" distB="0" distL="0" distR="0" wp14:anchorId="4F914448" wp14:editId="12F5591F">
             <wp:extent cx="5612130" cy="897890"/>
             <wp:effectExtent l="0" t="0" r="7620" b="0"/>
             <wp:docPr id="1" name="Imagen 1"/>
@@ -226,15 +245,7 @@
       </w:r>
       <w:proofErr w:type="spellEnd"/>
       <w:r>
-        <w:t xml:space="preserve"> para su funcionalidad. Para ello, usaremos </w:t>
-      </w:r>
-      <w:proofErr w:type="spellStart"/>
-      <w:r>
-        <w:t>Alpine</w:t>
-      </w:r>
-      <w:proofErr w:type="spellEnd"/>
-      <w:r>
-        <w:t xml:space="preserve">, que nos proveerá las funciones </w:t>
+        <w:t xml:space="preserve"> para su funcionalidad. Para ello, usaremos Alpine, que nos proveerá las funciones </w:t>
       </w:r>
       <w:proofErr w:type="spellStart"/>
       <w:r>
@@ -272,8 +283,11 @@
         <w:jc w:val="both"/>
       </w:pPr>
       <w:r>
+        <w:rPr>
+          <w:noProof/>
+        </w:rPr>
         <w:drawing>
-          <wp:inline distT="0" distB="0" distL="0" distR="0" wp14:anchorId="19ED0E83" wp14:editId="7FF1E579">
+          <wp:inline distT="0" distB="0" distL="0" distR="0" wp14:anchorId="6968C15E" wp14:editId="72CF1B72">
             <wp:extent cx="6194666" cy="955344"/>
             <wp:effectExtent l="0" t="0" r="0" b="0"/>
             <wp:docPr id="2" name="Imagen 2"/>
@@ -343,8 +357,11 @@
         <w:jc w:val="both"/>
       </w:pPr>
       <w:r>
+        <w:rPr>
+          <w:noProof/>
+        </w:rPr>
         <w:drawing>
-          <wp:inline distT="0" distB="0" distL="0" distR="0" wp14:anchorId="2F94DEBD" wp14:editId="2FA9A87C">
+          <wp:inline distT="0" distB="0" distL="0" distR="0" wp14:anchorId="0E5CDEA0" wp14:editId="1BD55D7E">
             <wp:extent cx="4094328" cy="1249476"/>
             <wp:effectExtent l="0" t="0" r="1905" b="8255"/>
             <wp:docPr id="3" name="Imagen 3"/>
@@ -427,9 +444,12 @@
         <w:jc w:val="both"/>
       </w:pPr>
       <w:r>
+        <w:rPr>
+          <w:noProof/>
+        </w:rPr>
         <w:lastRenderedPageBreak/>
         <w:drawing>
-          <wp:inline distT="0" distB="0" distL="0" distR="0" wp14:anchorId="2335C72E" wp14:editId="35B394DE">
+          <wp:inline distT="0" distB="0" distL="0" distR="0" wp14:anchorId="63707B8B" wp14:editId="6D407C5A">
             <wp:extent cx="4217158" cy="2038913"/>
             <wp:effectExtent l="0" t="0" r="0" b="0"/>
             <wp:docPr id="4" name="Imagen 4"/>
@@ -484,25 +504,20 @@
         <w:jc w:val="both"/>
       </w:pPr>
       <w:r>
-        <w:t xml:space="preserve">Copiamos el código del </w:t>
-      </w:r>
-      <w:proofErr w:type="spellStart"/>
-      <w:r>
-        <w:t>navbar</w:t>
-      </w:r>
-      <w:proofErr w:type="spellEnd"/>
-      <w:r>
-        <w:t>:</w:t>
-      </w:r>
-    </w:p>
-    <w:p>
-      <w:pPr>
-        <w:ind w:left="360"/>
-        <w:jc w:val="both"/>
-      </w:pPr>
-      <w:r>
+        <w:t>Copiamos el código del navbar:</w:t>
+      </w:r>
+    </w:p>
+    <w:p>
+      <w:pPr>
+        <w:ind w:left="360"/>
+        <w:jc w:val="both"/>
+      </w:pPr>
+      <w:r>
+        <w:rPr>
+          <w:noProof/>
+        </w:rPr>
         <w:drawing>
-          <wp:inline distT="0" distB="0" distL="0" distR="0" wp14:anchorId="3ED123CB" wp14:editId="6D830413">
+          <wp:inline distT="0" distB="0" distL="0" distR="0" wp14:anchorId="5DEF885F" wp14:editId="494F9222">
             <wp:extent cx="4247472" cy="2504364"/>
             <wp:effectExtent l="0" t="0" r="1270" b="0"/>
             <wp:docPr id="6" name="Imagen 6"/>
@@ -568,8 +583,11 @@
         <w:jc w:val="both"/>
       </w:pPr>
       <w:r>
+        <w:rPr>
+          <w:noProof/>
+        </w:rPr>
         <w:drawing>
-          <wp:inline distT="0" distB="0" distL="0" distR="0" wp14:anchorId="0EA29856" wp14:editId="7963F424">
+          <wp:inline distT="0" distB="0" distL="0" distR="0" wp14:anchorId="0CA5F23B" wp14:editId="554A66AC">
             <wp:extent cx="3323230" cy="1714257"/>
             <wp:effectExtent l="0" t="0" r="0" b="635"/>
             <wp:docPr id="7" name="Imagen 7"/>
@@ -624,9 +642,12 @@
         <w:jc w:val="both"/>
       </w:pPr>
       <w:r>
+        <w:rPr>
+          <w:noProof/>
+        </w:rPr>
         <w:lastRenderedPageBreak/>
         <w:drawing>
-          <wp:inline distT="0" distB="0" distL="0" distR="0" wp14:anchorId="2D5D4359" wp14:editId="0F81D8CA">
+          <wp:inline distT="0" distB="0" distL="0" distR="0" wp14:anchorId="2251B8E4" wp14:editId="342EC597">
             <wp:extent cx="4517409" cy="2194813"/>
             <wp:effectExtent l="0" t="0" r="0" b="0"/>
             <wp:docPr id="8" name="Imagen 8"/>
@@ -667,8 +688,11 @@
         <w:jc w:val="both"/>
       </w:pPr>
       <w:r>
+        <w:rPr>
+          <w:noProof/>
+        </w:rPr>
         <w:drawing>
-          <wp:inline distT="0" distB="0" distL="0" distR="0" wp14:anchorId="3610669C" wp14:editId="3F06FAEA">
+          <wp:inline distT="0" distB="0" distL="0" distR="0" wp14:anchorId="015F05A1" wp14:editId="3567A7D0">
             <wp:extent cx="5612130" cy="1946910"/>
             <wp:effectExtent l="0" t="0" r="7620" b="0"/>
             <wp:docPr id="9" name="Imagen 9"/>
@@ -717,8 +741,11 @@
         <w:jc w:val="both"/>
       </w:pPr>
       <w:r>
+        <w:rPr>
+          <w:noProof/>
+        </w:rPr>
         <w:drawing>
-          <wp:inline distT="0" distB="0" distL="0" distR="0" wp14:anchorId="1DDFE1B7" wp14:editId="49D2EDF8">
+          <wp:inline distT="0" distB="0" distL="0" distR="0" wp14:anchorId="649DA47D" wp14:editId="0EBC311F">
             <wp:extent cx="4189863" cy="2248531"/>
             <wp:effectExtent l="0" t="0" r="1270" b="0"/>
             <wp:docPr id="10" name="Imagen 10"/>
@@ -794,15 +821,7 @@
         <w:t>En este caso</w:t>
       </w:r>
       <w:r>
-        <w:t xml:space="preserve"> se requiere </w:t>
-      </w:r>
-      <w:proofErr w:type="spellStart"/>
-      <w:r>
-        <w:t>Alpine</w:t>
-      </w:r>
-      <w:proofErr w:type="spellEnd"/>
-      <w:r>
-        <w:t xml:space="preserve">. No es necesario descargarlo, pues al instalar </w:t>
+        <w:t xml:space="preserve"> se requiere Alpine. No es necesario descargarlo, pues al instalar </w:t>
       </w:r>
       <w:proofErr w:type="spellStart"/>
       <w:r>
@@ -830,8 +849,11 @@
         <w:ind w:left="360"/>
       </w:pPr>
       <w:r>
+        <w:rPr>
+          <w:noProof/>
+        </w:rPr>
         <w:drawing>
-          <wp:inline distT="0" distB="0" distL="0" distR="0" wp14:anchorId="7F3C1AED" wp14:editId="59E0E33C">
+          <wp:inline distT="0" distB="0" distL="0" distR="0" wp14:anchorId="64B52057" wp14:editId="13A69EA6">
             <wp:extent cx="990738" cy="1314633"/>
             <wp:effectExtent l="0" t="0" r="0" b="0"/>
             <wp:docPr id="11" name="Imagen 11"/>
@@ -904,15 +926,15 @@
         </w:numPr>
       </w:pPr>
       <w:r>
-        <w:t xml:space="preserve"> </w:t>
-      </w:r>
-      <w:proofErr w:type="spellStart"/>
-      <w:r>
-        <w:t>Alpine</w:t>
-      </w:r>
-      <w:proofErr w:type="spellEnd"/>
-      <w:r>
-        <w:t xml:space="preserve"> tratará el div respectivo como un componente. Para lograrlo, es necesario agregarle al div la propiedad x-data, de la siguiente manera:</w:t>
+        <w:t xml:space="preserve"> Alpine tratará el </w:t>
+      </w:r>
+      <w:proofErr w:type="spellStart"/>
+      <w:r>
+        <w:t>div</w:t>
+      </w:r>
+      <w:proofErr w:type="spellEnd"/>
+      <w:r>
+        <w:t xml:space="preserve"> respectivo como un componente. Para lograrlo, es necesario agregarle al div la propiedad x-data, de la siguiente manera:</w:t>
       </w:r>
     </w:p>
     <w:p>
@@ -928,8 +950,11 @@
         <w:ind w:left="360"/>
       </w:pPr>
       <w:r>
+        <w:rPr>
+          <w:noProof/>
+        </w:rPr>
         <w:drawing>
-          <wp:inline distT="0" distB="0" distL="0" distR="0" wp14:anchorId="7115971F" wp14:editId="37BDB200">
+          <wp:inline distT="0" distB="0" distL="0" distR="0" wp14:anchorId="7A20EF23" wp14:editId="5C8311B1">
             <wp:extent cx="4155743" cy="719896"/>
             <wp:effectExtent l="0" t="0" r="0" b="4445"/>
             <wp:docPr id="13" name="Imagen 13"/>
@@ -982,8 +1007,11 @@
         <w:ind w:left="360"/>
       </w:pPr>
       <w:r>
+        <w:rPr>
+          <w:noProof/>
+        </w:rPr>
         <w:drawing>
-          <wp:inline distT="0" distB="0" distL="0" distR="0" wp14:anchorId="03AFF1E1" wp14:editId="15637170">
+          <wp:inline distT="0" distB="0" distL="0" distR="0" wp14:anchorId="2B4A966F" wp14:editId="6779DFB6">
             <wp:extent cx="1835624" cy="1436902"/>
             <wp:effectExtent l="0" t="0" r="0" b="0"/>
             <wp:docPr id="14" name="Imagen 14"/>
@@ -1032,8 +1060,11 @@
         <w:ind w:left="360"/>
       </w:pPr>
       <w:r>
+        <w:rPr>
+          <w:noProof/>
+        </w:rPr>
         <w:drawing>
-          <wp:inline distT="0" distB="0" distL="0" distR="0" wp14:anchorId="1BABA2D7" wp14:editId="39DC2AA1">
+          <wp:inline distT="0" distB="0" distL="0" distR="0" wp14:anchorId="49883C95" wp14:editId="0A88F673">
             <wp:extent cx="5612130" cy="789305"/>
             <wp:effectExtent l="0" t="0" r="7620" b="0"/>
             <wp:docPr id="16" name="Imagen 16"/>
@@ -1074,9 +1105,12 @@
         <w:ind w:left="360"/>
       </w:pPr>
       <w:r>
+        <w:rPr>
+          <w:noProof/>
+        </w:rPr>
         <w:lastRenderedPageBreak/>
         <w:drawing>
-          <wp:inline distT="0" distB="0" distL="0" distR="0" wp14:anchorId="32263358" wp14:editId="6F0144DF">
+          <wp:inline distT="0" distB="0" distL="0" distR="0" wp14:anchorId="436356D8" wp14:editId="550777BB">
             <wp:extent cx="4142096" cy="993430"/>
             <wp:effectExtent l="0" t="0" r="0" b="0"/>
             <wp:docPr id="17" name="Imagen 17"/>
@@ -1142,8 +1176,11 @@
         <w:jc w:val="both"/>
       </w:pPr>
       <w:r>
+        <w:rPr>
+          <w:noProof/>
+        </w:rPr>
         <w:drawing>
-          <wp:inline distT="0" distB="0" distL="0" distR="0" wp14:anchorId="0D76C48E" wp14:editId="7177897A">
+          <wp:inline distT="0" distB="0" distL="0" distR="0" wp14:anchorId="1A8923EB" wp14:editId="1A339FD4">
             <wp:extent cx="3732663" cy="936395"/>
             <wp:effectExtent l="0" t="0" r="1270" b="0"/>
             <wp:docPr id="18" name="Imagen 18"/>
@@ -1225,8 +1262,11 @@
         <w:jc w:val="both"/>
       </w:pPr>
       <w:r>
+        <w:rPr>
+          <w:noProof/>
+        </w:rPr>
         <w:drawing>
-          <wp:inline distT="0" distB="0" distL="0" distR="0" wp14:anchorId="6C3FBE05" wp14:editId="7EBFD385">
+          <wp:inline distT="0" distB="0" distL="0" distR="0" wp14:anchorId="498736FF" wp14:editId="6355AA34">
             <wp:extent cx="4305869" cy="752723"/>
             <wp:effectExtent l="0" t="0" r="0" b="9525"/>
             <wp:docPr id="20" name="Imagen 20"/>
@@ -1271,7 +1311,6 @@
         <w:t xml:space="preserve">Al decir </w:t>
       </w:r>
       <w:proofErr w:type="spellStart"/>
-      <w:proofErr w:type="gramStart"/>
       <w:r>
         <w:t>clic</w:t>
       </w:r>
@@ -1282,7 +1321,6 @@
         <w:t>.away</w:t>
       </w:r>
       <w:proofErr w:type="spellEnd"/>
-      <w:proofErr w:type="gramEnd"/>
       <w:r>
         <w:t xml:space="preserve"> estoy indicando que el evento se da al dar clic por fuera del div donde agregué dicho evento.</w:t>
       </w:r>
@@ -1298,42 +1336,42 @@
           <w:color w:val="FF0000"/>
         </w:rPr>
       </w:pPr>
-      <w:proofErr w:type="spellStart"/>
       <w:r>
         <w:rPr>
           <w:b/>
           <w:color w:val="FF0000"/>
         </w:rPr>
-        <w:t>Tip</w:t>
-      </w:r>
-      <w:proofErr w:type="spellEnd"/>
-      <w:r>
-        <w:rPr>
-          <w:b/>
+        <w:t>Tip:</w:t>
+      </w:r>
+      <w:r>
+        <w:rPr>
           <w:color w:val="FF0000"/>
         </w:rPr>
-        <w:t>:</w:t>
-      </w:r>
+        <w:t xml:space="preserve"> Podríamos confundirnos y escribir clic en lugar de </w:t>
+      </w:r>
+      <w:proofErr w:type="spellStart"/>
       <w:r>
         <w:rPr>
           <w:color w:val="FF0000"/>
         </w:rPr>
-        <w:t xml:space="preserve"> Podríamos confundirnos y escribir clic en lugar de </w:t>
-      </w:r>
-      <w:proofErr w:type="spellStart"/>
+        <w:t>click</w:t>
+      </w:r>
+      <w:proofErr w:type="spellEnd"/>
       <w:r>
         <w:rPr>
           <w:color w:val="FF0000"/>
         </w:rPr>
-        <w:t>click</w:t>
-      </w:r>
-      <w:proofErr w:type="spellEnd"/>
-      <w:r>
+        <w:t>. Es importante notar la diferencia de escritura y hacerlo correctamente.</w:t>
+      </w:r>
+    </w:p>
+    <w:p>
+      <w:pPr>
+        <w:ind w:left="360"/>
+        <w:jc w:val="both"/>
         <w:rPr>
           <w:color w:val="FF0000"/>
         </w:rPr>
-        <w:t>. Es importante notar la diferencia de escritura y hacerlo correctamente.</w:t>
-      </w:r>
+      </w:pPr>
     </w:p>
     <w:p>
       <w:pPr>
@@ -1343,8 +1381,6 @@
           <w:color w:val="FF0000"/>
         </w:rPr>
       </w:pPr>
-      <w:bookmarkStart w:id="0" w:name="_GoBack"/>
-      <w:bookmarkEnd w:id="0"/>
     </w:p>
     <w:p>
       <w:pPr>
@@ -1398,7 +1434,7 @@
 </file>
 
 <file path=word/endnotes.xml><?xml version="1.0" encoding="utf-8"?>
-<w:endnotes xmlns:wpc="http://schemas.microsoft.com/office/word/2010/wordprocessingCanvas" xmlns:cx="http://schemas.microsoft.com/office/drawing/2014/chartex" xmlns:mc="http://schemas.openxmlformats.org/markup-compatibility/2006" xmlns:o="urn:schemas-microsoft-com:office:office" xmlns:r="http://schemas.openxmlformats.org/officeDocument/2006/relationships" xmlns:m="http://schemas.openxmlformats.org/officeDocument/2006/math" xmlns:v="urn:schemas-microsoft-com:vml" xmlns:wp14="http://schemas.microsoft.com/office/word/2010/wordprocessingDrawing" xmlns:wp="http://schemas.openxmlformats.org/drawingml/2006/wordprocessingDrawing" xmlns:w10="urn:schemas-microsoft-com:office:word" xmlns:w="http://schemas.openxmlformats.org/wordprocessingml/2006/main" xmlns:w14="http://schemas.microsoft.com/office/word/2010/wordml" xmlns:w15="http://schemas.microsoft.com/office/word/2012/wordml" xmlns:w16se="http://schemas.microsoft.com/office/word/2015/wordml/symex" xmlns:wpg="http://schemas.microsoft.com/office/word/2010/wordprocessingGroup" xmlns:wpi="http://schemas.microsoft.com/office/word/2010/wordprocessingInk" xmlns:wne="http://schemas.microsoft.com/office/word/2006/wordml" xmlns:wps="http://schemas.microsoft.com/office/word/2010/wordprocessingShape" mc:Ignorable="w14 w15 w16se wp14">
+<w:endnotes xmlns:wpc="http://schemas.microsoft.com/office/word/2010/wordprocessingCanvas" xmlns:cx="http://schemas.microsoft.com/office/drawing/2014/chartex" xmlns:cx1="http://schemas.microsoft.com/office/drawing/2015/9/8/chartex" xmlns:cx2="http://schemas.microsoft.com/office/drawing/2015/10/21/chartex" xmlns:cx3="http://schemas.microsoft.com/office/drawing/2016/5/9/chartex" xmlns:cx4="http://schemas.microsoft.com/office/drawing/2016/5/10/chartex" xmlns:cx5="http://schemas.microsoft.com/office/drawing/2016/5/11/chartex" xmlns:cx6="http://schemas.microsoft.com/office/drawing/2016/5/12/chartex" xmlns:cx7="http://schemas.microsoft.com/office/drawing/2016/5/13/chartex" xmlns:cx8="http://schemas.microsoft.com/office/drawing/2016/5/14/chartex" xmlns:mc="http://schemas.openxmlformats.org/markup-compatibility/2006" xmlns:aink="http://schemas.microsoft.com/office/drawing/2016/ink" xmlns:am3d="http://schemas.microsoft.com/office/drawing/2017/model3d" xmlns:o="urn:schemas-microsoft-com:office:office" xmlns:r="http://schemas.openxmlformats.org/officeDocument/2006/relationships" xmlns:m="http://schemas.openxmlformats.org/officeDocument/2006/math" xmlns:v="urn:schemas-microsoft-com:vml" xmlns:wp14="http://schemas.microsoft.com/office/word/2010/wordprocessingDrawing" xmlns:wp="http://schemas.openxmlformats.org/drawingml/2006/wordprocessingDrawing" xmlns:w10="urn:schemas-microsoft-com:office:word" xmlns:w="http://schemas.openxmlformats.org/wordprocessingml/2006/main" xmlns:w14="http://schemas.microsoft.com/office/word/2010/wordml" xmlns:w15="http://schemas.microsoft.com/office/word/2012/wordml" xmlns:w16cex="http://schemas.microsoft.com/office/word/2018/wordml/cex" xmlns:w16cid="http://schemas.microsoft.com/office/word/2016/wordml/cid" xmlns:w16="http://schemas.microsoft.com/office/word/2018/wordml" xmlns:w16sdtdh="http://schemas.microsoft.com/office/word/2020/wordml/sdtdatahash" xmlns:w16se="http://schemas.microsoft.com/office/word/2015/wordml/symex" xmlns:wpg="http://schemas.microsoft.com/office/word/2010/wordprocessingGroup" xmlns:wpi="http://schemas.microsoft.com/office/word/2010/wordprocessingInk" xmlns:wne="http://schemas.microsoft.com/office/word/2006/wordml" xmlns:wps="http://schemas.microsoft.com/office/word/2010/wordprocessingShape" mc:Ignorable="w14 w15 w16se w16cid w16 w16cex w16sdtdh wp14">
   <w:endnote w:type="separator" w:id="-1">
     <w:p>
       <w:pPr>
@@ -1423,7 +1459,7 @@
 </file>
 
 <file path=word/footnotes.xml><?xml version="1.0" encoding="utf-8"?>
-<w:footnotes xmlns:wpc="http://schemas.microsoft.com/office/word/2010/wordprocessingCanvas" xmlns:cx="http://schemas.microsoft.com/office/drawing/2014/chartex" xmlns:mc="http://schemas.openxmlformats.org/markup-compatibility/2006" xmlns:o="urn:schemas-microsoft-com:office:office" xmlns:r="http://schemas.openxmlformats.org/officeDocument/2006/relationships" xmlns:m="http://schemas.openxmlformats.org/officeDocument/2006/math" xmlns:v="urn:schemas-microsoft-com:vml" xmlns:wp14="http://schemas.microsoft.com/office/word/2010/wordprocessingDrawing" xmlns:wp="http://schemas.openxmlformats.org/drawingml/2006/wordprocessingDrawing" xmlns:w10="urn:schemas-microsoft-com:office:word" xmlns:w="http://schemas.openxmlformats.org/wordprocessingml/2006/main" xmlns:w14="http://schemas.microsoft.com/office/word/2010/wordml" xmlns:w15="http://schemas.microsoft.com/office/word/2012/wordml" xmlns:w16se="http://schemas.microsoft.com/office/word/2015/wordml/symex" xmlns:wpg="http://schemas.microsoft.com/office/word/2010/wordprocessingGroup" xmlns:wpi="http://schemas.microsoft.com/office/word/2010/wordprocessingInk" xmlns:wne="http://schemas.microsoft.com/office/word/2006/wordml" xmlns:wps="http://schemas.microsoft.com/office/word/2010/wordprocessingShape" mc:Ignorable="w14 w15 w16se wp14">
+<w:footnotes xmlns:wpc="http://schemas.microsoft.com/office/word/2010/wordprocessingCanvas" xmlns:cx="http://schemas.microsoft.com/office/drawing/2014/chartex" xmlns:cx1="http://schemas.microsoft.com/office/drawing/2015/9/8/chartex" xmlns:cx2="http://schemas.microsoft.com/office/drawing/2015/10/21/chartex" xmlns:cx3="http://schemas.microsoft.com/office/drawing/2016/5/9/chartex" xmlns:cx4="http://schemas.microsoft.com/office/drawing/2016/5/10/chartex" xmlns:cx5="http://schemas.microsoft.com/office/drawing/2016/5/11/chartex" xmlns:cx6="http://schemas.microsoft.com/office/drawing/2016/5/12/chartex" xmlns:cx7="http://schemas.microsoft.com/office/drawing/2016/5/13/chartex" xmlns:cx8="http://schemas.microsoft.com/office/drawing/2016/5/14/chartex" xmlns:mc="http://schemas.openxmlformats.org/markup-compatibility/2006" xmlns:aink="http://schemas.microsoft.com/office/drawing/2016/ink" xmlns:am3d="http://schemas.microsoft.com/office/drawing/2017/model3d" xmlns:o="urn:schemas-microsoft-com:office:office" xmlns:r="http://schemas.openxmlformats.org/officeDocument/2006/relationships" xmlns:m="http://schemas.openxmlformats.org/officeDocument/2006/math" xmlns:v="urn:schemas-microsoft-com:vml" xmlns:wp14="http://schemas.microsoft.com/office/word/2010/wordprocessingDrawing" xmlns:wp="http://schemas.openxmlformats.org/drawingml/2006/wordprocessingDrawing" xmlns:w10="urn:schemas-microsoft-com:office:word" xmlns:w="http://schemas.openxmlformats.org/wordprocessingml/2006/main" xmlns:w14="http://schemas.microsoft.com/office/word/2010/wordml" xmlns:w15="http://schemas.microsoft.com/office/word/2012/wordml" xmlns:w16cex="http://schemas.microsoft.com/office/word/2018/wordml/cex" xmlns:w16cid="http://schemas.microsoft.com/office/word/2016/wordml/cid" xmlns:w16="http://schemas.microsoft.com/office/word/2018/wordml" xmlns:w16sdtdh="http://schemas.microsoft.com/office/word/2020/wordml/sdtdatahash" xmlns:w16se="http://schemas.microsoft.com/office/word/2015/wordml/symex" xmlns:wpg="http://schemas.microsoft.com/office/word/2010/wordprocessingGroup" xmlns:wpi="http://schemas.microsoft.com/office/word/2010/wordprocessingInk" xmlns:wne="http://schemas.microsoft.com/office/word/2006/wordml" xmlns:wps="http://schemas.microsoft.com/office/word/2010/wordprocessingShape" mc:Ignorable="w14 w15 w16se w16cid w16 w16cex w16sdtdh wp14">
   <w:footnote w:type="separator" w:id="-1">
     <w:p>
       <w:pPr>
@@ -1448,7 +1484,7 @@
 </file>
 
 <file path=word/header1.xml><?xml version="1.0" encoding="utf-8"?>
-<w:hdr xmlns:wpc="http://schemas.microsoft.com/office/word/2010/wordprocessingCanvas" xmlns:cx="http://schemas.microsoft.com/office/drawing/2014/chartex" xmlns:mc="http://schemas.openxmlformats.org/markup-compatibility/2006" xmlns:o="urn:schemas-microsoft-com:office:office" xmlns:r="http://schemas.openxmlformats.org/officeDocument/2006/relationships" xmlns:m="http://schemas.openxmlformats.org/officeDocument/2006/math" xmlns:v="urn:schemas-microsoft-com:vml" xmlns:wp14="http://schemas.microsoft.com/office/word/2010/wordprocessingDrawing" xmlns:wp="http://schemas.openxmlformats.org/drawingml/2006/wordprocessingDrawing" xmlns:w10="urn:schemas-microsoft-com:office:word" xmlns:w="http://schemas.openxmlformats.org/wordprocessingml/2006/main" xmlns:w14="http://schemas.microsoft.com/office/word/2010/wordml" xmlns:w15="http://schemas.microsoft.com/office/word/2012/wordml" xmlns:w16se="http://schemas.microsoft.com/office/word/2015/wordml/symex" xmlns:wpg="http://schemas.microsoft.com/office/word/2010/wordprocessingGroup" xmlns:wpi="http://schemas.microsoft.com/office/word/2010/wordprocessingInk" xmlns:wne="http://schemas.microsoft.com/office/word/2006/wordml" xmlns:wps="http://schemas.microsoft.com/office/word/2010/wordprocessingShape" mc:Ignorable="w14 w15 w16se wp14">
+<w:hdr xmlns:wpc="http://schemas.microsoft.com/office/word/2010/wordprocessingCanvas" xmlns:cx="http://schemas.microsoft.com/office/drawing/2014/chartex" xmlns:cx1="http://schemas.microsoft.com/office/drawing/2015/9/8/chartex" xmlns:cx2="http://schemas.microsoft.com/office/drawing/2015/10/21/chartex" xmlns:cx3="http://schemas.microsoft.com/office/drawing/2016/5/9/chartex" xmlns:cx4="http://schemas.microsoft.com/office/drawing/2016/5/10/chartex" xmlns:cx5="http://schemas.microsoft.com/office/drawing/2016/5/11/chartex" xmlns:cx6="http://schemas.microsoft.com/office/drawing/2016/5/12/chartex" xmlns:cx7="http://schemas.microsoft.com/office/drawing/2016/5/13/chartex" xmlns:cx8="http://schemas.microsoft.com/office/drawing/2016/5/14/chartex" xmlns:mc="http://schemas.openxmlformats.org/markup-compatibility/2006" xmlns:aink="http://schemas.microsoft.com/office/drawing/2016/ink" xmlns:am3d="http://schemas.microsoft.com/office/drawing/2017/model3d" xmlns:o="urn:schemas-microsoft-com:office:office" xmlns:r="http://schemas.openxmlformats.org/officeDocument/2006/relationships" xmlns:m="http://schemas.openxmlformats.org/officeDocument/2006/math" xmlns:v="urn:schemas-microsoft-com:vml" xmlns:wp14="http://schemas.microsoft.com/office/word/2010/wordprocessingDrawing" xmlns:wp="http://schemas.openxmlformats.org/drawingml/2006/wordprocessingDrawing" xmlns:w10="urn:schemas-microsoft-com:office:word" xmlns:w="http://schemas.openxmlformats.org/wordprocessingml/2006/main" xmlns:w14="http://schemas.microsoft.com/office/word/2010/wordml" xmlns:w15="http://schemas.microsoft.com/office/word/2012/wordml" xmlns:w16cex="http://schemas.microsoft.com/office/word/2018/wordml/cex" xmlns:w16cid="http://schemas.microsoft.com/office/word/2016/wordml/cid" xmlns:w16="http://schemas.microsoft.com/office/word/2018/wordml" xmlns:w16sdtdh="http://schemas.microsoft.com/office/word/2020/wordml/sdtdatahash" xmlns:w16se="http://schemas.microsoft.com/office/word/2015/wordml/symex" xmlns:wpg="http://schemas.microsoft.com/office/word/2010/wordprocessingGroup" xmlns:wpi="http://schemas.microsoft.com/office/word/2010/wordprocessingInk" xmlns:wne="http://schemas.microsoft.com/office/word/2006/wordml" xmlns:wps="http://schemas.microsoft.com/office/word/2010/wordprocessingShape" mc:Ignorable="w14 w15 w16se w16cid w16 w16cex w16sdtdh wp14">
   <w:p>
     <w:pPr>
       <w:pStyle w:val="Encabezado"/>
@@ -1470,7 +1506,7 @@
 </file>
 
 <file path=word/numbering.xml><?xml version="1.0" encoding="utf-8"?>
-<w:numbering xmlns:wpc="http://schemas.microsoft.com/office/word/2010/wordprocessingCanvas" xmlns:cx="http://schemas.microsoft.com/office/drawing/2014/chartex" xmlns:mc="http://schemas.openxmlformats.org/markup-compatibility/2006" xmlns:o="urn:schemas-microsoft-com:office:office" xmlns:r="http://schemas.openxmlformats.org/officeDocument/2006/relationships" xmlns:m="http://schemas.openxmlformats.org/officeDocument/2006/math" xmlns:v="urn:schemas-microsoft-com:vml" xmlns:wp14="http://schemas.microsoft.com/office/word/2010/wordprocessingDrawing" xmlns:wp="http://schemas.openxmlformats.org/drawingml/2006/wordprocessingDrawing" xmlns:w10="urn:schemas-microsoft-com:office:word" xmlns:w="http://schemas.openxmlformats.org/wordprocessingml/2006/main" xmlns:w14="http://schemas.microsoft.com/office/word/2010/wordml" xmlns:w15="http://schemas.microsoft.com/office/word/2012/wordml" xmlns:w16se="http://schemas.microsoft.com/office/word/2015/wordml/symex" xmlns:wpg="http://schemas.microsoft.com/office/word/2010/wordprocessingGroup" xmlns:wpi="http://schemas.microsoft.com/office/word/2010/wordprocessingInk" xmlns:wne="http://schemas.microsoft.com/office/word/2006/wordml" xmlns:wps="http://schemas.microsoft.com/office/word/2010/wordprocessingShape" mc:Ignorable="w14 w15 w16se wp14">
+<w:numbering xmlns:wpc="http://schemas.microsoft.com/office/word/2010/wordprocessingCanvas" xmlns:cx="http://schemas.microsoft.com/office/drawing/2014/chartex" xmlns:cx1="http://schemas.microsoft.com/office/drawing/2015/9/8/chartex" xmlns:cx2="http://schemas.microsoft.com/office/drawing/2015/10/21/chartex" xmlns:cx3="http://schemas.microsoft.com/office/drawing/2016/5/9/chartex" xmlns:cx4="http://schemas.microsoft.com/office/drawing/2016/5/10/chartex" xmlns:cx5="http://schemas.microsoft.com/office/drawing/2016/5/11/chartex" xmlns:cx6="http://schemas.microsoft.com/office/drawing/2016/5/12/chartex" xmlns:cx7="http://schemas.microsoft.com/office/drawing/2016/5/13/chartex" xmlns:cx8="http://schemas.microsoft.com/office/drawing/2016/5/14/chartex" xmlns:mc="http://schemas.openxmlformats.org/markup-compatibility/2006" xmlns:aink="http://schemas.microsoft.com/office/drawing/2016/ink" xmlns:am3d="http://schemas.microsoft.com/office/drawing/2017/model3d" xmlns:o="urn:schemas-microsoft-com:office:office" xmlns:r="http://schemas.openxmlformats.org/officeDocument/2006/relationships" xmlns:m="http://schemas.openxmlformats.org/officeDocument/2006/math" xmlns:v="urn:schemas-microsoft-com:vml" xmlns:wp14="http://schemas.microsoft.com/office/word/2010/wordprocessingDrawing" xmlns:wp="http://schemas.openxmlformats.org/drawingml/2006/wordprocessingDrawing" xmlns:w10="urn:schemas-microsoft-com:office:word" xmlns:w="http://schemas.openxmlformats.org/wordprocessingml/2006/main" xmlns:w14="http://schemas.microsoft.com/office/word/2010/wordml" xmlns:w15="http://schemas.microsoft.com/office/word/2012/wordml" xmlns:w16cex="http://schemas.microsoft.com/office/word/2018/wordml/cex" xmlns:w16cid="http://schemas.microsoft.com/office/word/2016/wordml/cid" xmlns:w16="http://schemas.microsoft.com/office/word/2018/wordml" xmlns:w16sdtdh="http://schemas.microsoft.com/office/word/2020/wordml/sdtdatahash" xmlns:w16se="http://schemas.microsoft.com/office/word/2015/wordml/symex" xmlns:wpg="http://schemas.microsoft.com/office/word/2010/wordprocessingGroup" xmlns:wpi="http://schemas.microsoft.com/office/word/2010/wordprocessingInk" xmlns:wne="http://schemas.microsoft.com/office/word/2006/wordml" xmlns:wps="http://schemas.microsoft.com/office/word/2010/wordprocessingShape" mc:Ignorable="w14 w15 w16se w16cid w16 w16cex w16sdtdh wp14">
   <w:abstractNum w:abstractNumId="0" w15:restartNumberingAfterBreak="0">
     <w:nsid w:val="5F2C676E"/>
     <w:multiLevelType w:val="multilevel"/>
@@ -1599,7 +1635,7 @@
 </file>
 
 <file path=word/styles.xml><?xml version="1.0" encoding="utf-8"?>
-<w:styles xmlns:mc="http://schemas.openxmlformats.org/markup-compatibility/2006" xmlns:r="http://schemas.openxmlformats.org/officeDocument/2006/relationships" xmlns:w="http://schemas.openxmlformats.org/wordprocessingml/2006/main" xmlns:w14="http://schemas.microsoft.com/office/word/2010/wordml" xmlns:w15="http://schemas.microsoft.com/office/word/2012/wordml" xmlns:w16se="http://schemas.microsoft.com/office/word/2015/wordml/symex" mc:Ignorable="w14 w15 w16se">
+<w:styles xmlns:mc="http://schemas.openxmlformats.org/markup-compatibility/2006" xmlns:r="http://schemas.openxmlformats.org/officeDocument/2006/relationships" xmlns:w="http://schemas.openxmlformats.org/wordprocessingml/2006/main" xmlns:w14="http://schemas.microsoft.com/office/word/2010/wordml" xmlns:w15="http://schemas.microsoft.com/office/word/2012/wordml" xmlns:w16cex="http://schemas.microsoft.com/office/word/2018/wordml/cex" xmlns:w16cid="http://schemas.microsoft.com/office/word/2016/wordml/cid" xmlns:w16="http://schemas.microsoft.com/office/word/2018/wordml" xmlns:w16sdtdh="http://schemas.microsoft.com/office/word/2020/wordml/sdtdatahash" xmlns:w16se="http://schemas.microsoft.com/office/word/2015/wordml/symex" mc:Ignorable="w14 w15 w16se w16cid w16 w16cex w16sdtdh">
   <w:docDefaults>
     <w:rPrDefault>
       <w:rPr>
@@ -1615,7 +1651,7 @@
       </w:pPr>
     </w:pPrDefault>
   </w:docDefaults>
-  <w:latentStyles w:defLockedState="0" w:defUIPriority="99" w:defSemiHidden="0" w:defUnhideWhenUsed="0" w:defQFormat="0" w:count="371">
+  <w:latentStyles w:defLockedState="0" w:defUIPriority="99" w:defSemiHidden="0" w:defUnhideWhenUsed="0" w:defQFormat="0" w:count="376">
     <w:lsdException w:name="Normal" w:uiPriority="0" w:qFormat="1"/>
     <w:lsdException w:name="heading 1" w:uiPriority="9" w:qFormat="1"/>
     <w:lsdException w:name="heading 2" w:semiHidden="1" w:uiPriority="9" w:unhideWhenUsed="1" w:qFormat="1"/>
@@ -1721,7 +1757,6 @@
     <w:lsdException w:name="HTML Sample" w:semiHidden="1" w:unhideWhenUsed="1"/>
     <w:lsdException w:name="HTML Typewriter" w:semiHidden="1" w:unhideWhenUsed="1"/>
     <w:lsdException w:name="HTML Variable" w:semiHidden="1" w:unhideWhenUsed="1"/>
-    <w:lsdException w:name="Normal Table" w:semiHidden="1" w:unhideWhenUsed="1"/>
     <w:lsdException w:name="annotation subject" w:semiHidden="1" w:unhideWhenUsed="1"/>
     <w:lsdException w:name="No List" w:semiHidden="1" w:unhideWhenUsed="1"/>
     <w:lsdException w:name="Outline List 1" w:semiHidden="1" w:unhideWhenUsed="1"/>
@@ -1764,11 +1799,8 @@
     <w:lsdException w:name="Table Contemporary" w:semiHidden="1" w:unhideWhenUsed="1"/>
     <w:lsdException w:name="Table Elegant" w:semiHidden="1" w:unhideWhenUsed="1"/>
     <w:lsdException w:name="Table Professional" w:semiHidden="1" w:unhideWhenUsed="1"/>
-    <w:lsdException w:name="Table Subtle 1" w:semiHidden="1" w:unhideWhenUsed="1"/>
     <w:lsdException w:name="Table Subtle 2" w:semiHidden="1" w:unhideWhenUsed="1"/>
     <w:lsdException w:name="Table Web 1" w:semiHidden="1" w:unhideWhenUsed="1"/>
-    <w:lsdException w:name="Table Web 2" w:semiHidden="1" w:unhideWhenUsed="1"/>
-    <w:lsdException w:name="Table Web 3" w:semiHidden="1" w:unhideWhenUsed="1"/>
     <w:lsdException w:name="Balloon Text" w:semiHidden="1" w:unhideWhenUsed="1"/>
     <w:lsdException w:name="Table Grid" w:uiPriority="39"/>
     <w:lsdException w:name="Table Theme" w:semiHidden="1" w:unhideWhenUsed="1"/>
@@ -1987,6 +2019,11 @@
     <w:lsdException w:name="List Table 5 Dark Accent 6" w:uiPriority="50"/>
     <w:lsdException w:name="List Table 6 Colorful Accent 6" w:uiPriority="51"/>
     <w:lsdException w:name="List Table 7 Colorful Accent 6" w:uiPriority="52"/>
+    <w:lsdException w:name="Mention" w:semiHidden="1" w:unhideWhenUsed="1"/>
+    <w:lsdException w:name="Smart Hyperlink" w:semiHidden="1" w:unhideWhenUsed="1"/>
+    <w:lsdException w:name="Hashtag" w:semiHidden="1" w:unhideWhenUsed="1"/>
+    <w:lsdException w:name="Unresolved Mention" w:semiHidden="1" w:unhideWhenUsed="1"/>
+    <w:lsdException w:name="Smart Link" w:semiHidden="1" w:unhideWhenUsed="1"/>
   </w:latentStyles>
   <w:style w:type="paragraph" w:default="1" w:styleId="Normal">
     <w:name w:val="Normal"/>

</xml_diff>

<commit_message>
Terminando retoques al menú importado de tailwind
</commit_message>
<xml_diff>
--- a/pasos-parte 3.docx
+++ b/pasos-parte 3.docx
@@ -1,6 +1,6 @@
 
 <file path=word/document.xml><?xml version="1.0" encoding="utf-8"?>
-<w:document xmlns:wpc="http://schemas.microsoft.com/office/word/2010/wordprocessingCanvas" xmlns:cx="http://schemas.microsoft.com/office/drawing/2014/chartex" xmlns:cx1="http://schemas.microsoft.com/office/drawing/2015/9/8/chartex" xmlns:cx2="http://schemas.microsoft.com/office/drawing/2015/10/21/chartex" xmlns:cx3="http://schemas.microsoft.com/office/drawing/2016/5/9/chartex" xmlns:cx4="http://schemas.microsoft.com/office/drawing/2016/5/10/chartex" xmlns:cx5="http://schemas.microsoft.com/office/drawing/2016/5/11/chartex" xmlns:cx6="http://schemas.microsoft.com/office/drawing/2016/5/12/chartex" xmlns:cx7="http://schemas.microsoft.com/office/drawing/2016/5/13/chartex" xmlns:cx8="http://schemas.microsoft.com/office/drawing/2016/5/14/chartex" xmlns:mc="http://schemas.openxmlformats.org/markup-compatibility/2006" xmlns:aink="http://schemas.microsoft.com/office/drawing/2016/ink" xmlns:am3d="http://schemas.microsoft.com/office/drawing/2017/model3d" xmlns:o="urn:schemas-microsoft-com:office:office" xmlns:r="http://schemas.openxmlformats.org/officeDocument/2006/relationships" xmlns:m="http://schemas.openxmlformats.org/officeDocument/2006/math" xmlns:v="urn:schemas-microsoft-com:vml" xmlns:wp14="http://schemas.microsoft.com/office/word/2010/wordprocessingDrawing" xmlns:wp="http://schemas.openxmlformats.org/drawingml/2006/wordprocessingDrawing" xmlns:w10="urn:schemas-microsoft-com:office:word" xmlns:w="http://schemas.openxmlformats.org/wordprocessingml/2006/main" xmlns:w14="http://schemas.microsoft.com/office/word/2010/wordml" xmlns:w15="http://schemas.microsoft.com/office/word/2012/wordml" xmlns:w16cex="http://schemas.microsoft.com/office/word/2018/wordml/cex" xmlns:w16cid="http://schemas.microsoft.com/office/word/2016/wordml/cid" xmlns:w16="http://schemas.microsoft.com/office/word/2018/wordml" xmlns:w16sdtdh="http://schemas.microsoft.com/office/word/2020/wordml/sdtdatahash" xmlns:w16se="http://schemas.microsoft.com/office/word/2015/wordml/symex" xmlns:wpg="http://schemas.microsoft.com/office/word/2010/wordprocessingGroup" xmlns:wpi="http://schemas.microsoft.com/office/word/2010/wordprocessingInk" xmlns:wne="http://schemas.microsoft.com/office/word/2006/wordml" xmlns:wps="http://schemas.microsoft.com/office/word/2010/wordprocessingShape" mc:Ignorable="w14 w15 w16se w16cid w16 w16cex w16sdtdh wp14">
+<w:document xmlns:wpc="http://schemas.microsoft.com/office/word/2010/wordprocessingCanvas" xmlns:cx="http://schemas.microsoft.com/office/drawing/2014/chartex" xmlns:mc="http://schemas.openxmlformats.org/markup-compatibility/2006" xmlns:o="urn:schemas-microsoft-com:office:office" xmlns:r="http://schemas.openxmlformats.org/officeDocument/2006/relationships" xmlns:m="http://schemas.openxmlformats.org/officeDocument/2006/math" xmlns:v="urn:schemas-microsoft-com:vml" xmlns:wp14="http://schemas.microsoft.com/office/word/2010/wordprocessingDrawing" xmlns:wp="http://schemas.openxmlformats.org/drawingml/2006/wordprocessingDrawing" xmlns:w10="urn:schemas-microsoft-com:office:word" xmlns:w="http://schemas.openxmlformats.org/wordprocessingml/2006/main" xmlns:w14="http://schemas.microsoft.com/office/word/2010/wordml" xmlns:w15="http://schemas.microsoft.com/office/word/2012/wordml" xmlns:w16se="http://schemas.microsoft.com/office/word/2015/wordml/symex" xmlns:wpg="http://schemas.microsoft.com/office/word/2010/wordprocessingGroup" xmlns:wpi="http://schemas.microsoft.com/office/word/2010/wordprocessingInk" xmlns:wne="http://schemas.microsoft.com/office/word/2006/wordml" xmlns:wps="http://schemas.microsoft.com/office/word/2010/wordprocessingShape" mc:Ignorable="w14 w15 w16se wp14">
   <w:body>
     <w:p>
       <w:pPr>
@@ -17,7 +17,7 @@
           <w:bCs/>
           <w:color w:val="FF0000"/>
         </w:rPr>
-        <w:t xml:space="preserve">Crear un menú responsive con </w:t>
+        <w:t xml:space="preserve">Crear un menú </w:t>
       </w:r>
       <w:proofErr w:type="spellStart"/>
       <w:r>
@@ -26,7 +26,7 @@
           <w:bCs/>
           <w:color w:val="FF0000"/>
         </w:rPr>
-        <w:t>Tailwind</w:t>
+        <w:t>responsive</w:t>
       </w:r>
       <w:proofErr w:type="spellEnd"/>
       <w:r>
@@ -35,7 +35,43 @@
           <w:bCs/>
           <w:color w:val="FF0000"/>
         </w:rPr>
-        <w:t xml:space="preserve"> y Alpine para el blog</w:t>
+        <w:t xml:space="preserve"> con </w:t>
+      </w:r>
+      <w:proofErr w:type="spellStart"/>
+      <w:r>
+        <w:rPr>
+          <w:b/>
+          <w:bCs/>
+          <w:color w:val="FF0000"/>
+        </w:rPr>
+        <w:t>Tailwind</w:t>
+      </w:r>
+      <w:proofErr w:type="spellEnd"/>
+      <w:r>
+        <w:rPr>
+          <w:b/>
+          <w:bCs/>
+          <w:color w:val="FF0000"/>
+        </w:rPr>
+        <w:t xml:space="preserve"> y </w:t>
+      </w:r>
+      <w:proofErr w:type="spellStart"/>
+      <w:r>
+        <w:rPr>
+          <w:b/>
+          <w:bCs/>
+          <w:color w:val="FF0000"/>
+        </w:rPr>
+        <w:t>Alpine</w:t>
+      </w:r>
+      <w:proofErr w:type="spellEnd"/>
+      <w:r>
+        <w:rPr>
+          <w:b/>
+          <w:bCs/>
+          <w:color w:val="FF0000"/>
+        </w:rPr>
+        <w:t xml:space="preserve"> para el blog</w:t>
       </w:r>
     </w:p>
     <w:p>
@@ -177,6 +213,7 @@
       <w:r>
         <w:rPr>
           <w:noProof/>
+          <w:lang w:eastAsia="es-CO"/>
         </w:rPr>
         <w:drawing>
           <wp:inline distT="0" distB="0" distL="0" distR="0" wp14:anchorId="4F914448" wp14:editId="12F5591F">
@@ -285,6 +322,7 @@
       <w:r>
         <w:rPr>
           <w:noProof/>
+          <w:lang w:eastAsia="es-CO"/>
         </w:rPr>
         <w:drawing>
           <wp:inline distT="0" distB="0" distL="0" distR="0" wp14:anchorId="6968C15E" wp14:editId="72CF1B72">
@@ -359,6 +397,7 @@
       <w:r>
         <w:rPr>
           <w:noProof/>
+          <w:lang w:eastAsia="es-CO"/>
         </w:rPr>
         <w:drawing>
           <wp:inline distT="0" distB="0" distL="0" distR="0" wp14:anchorId="0E5CDEA0" wp14:editId="1BD55D7E">
@@ -446,6 +485,7 @@
       <w:r>
         <w:rPr>
           <w:noProof/>
+          <w:lang w:eastAsia="es-CO"/>
         </w:rPr>
         <w:lastRenderedPageBreak/>
         <w:drawing>
@@ -515,6 +555,7 @@
       <w:r>
         <w:rPr>
           <w:noProof/>
+          <w:lang w:eastAsia="es-CO"/>
         </w:rPr>
         <w:drawing>
           <wp:inline distT="0" distB="0" distL="0" distR="0" wp14:anchorId="5DEF885F" wp14:editId="494F9222">
@@ -585,6 +626,7 @@
       <w:r>
         <w:rPr>
           <w:noProof/>
+          <w:lang w:eastAsia="es-CO"/>
         </w:rPr>
         <w:drawing>
           <wp:inline distT="0" distB="0" distL="0" distR="0" wp14:anchorId="0CA5F23B" wp14:editId="554A66AC">
@@ -644,6 +686,7 @@
       <w:r>
         <w:rPr>
           <w:noProof/>
+          <w:lang w:eastAsia="es-CO"/>
         </w:rPr>
         <w:lastRenderedPageBreak/>
         <w:drawing>
@@ -690,6 +733,7 @@
       <w:r>
         <w:rPr>
           <w:noProof/>
+          <w:lang w:eastAsia="es-CO"/>
         </w:rPr>
         <w:drawing>
           <wp:inline distT="0" distB="0" distL="0" distR="0" wp14:anchorId="015F05A1" wp14:editId="3567A7D0">
@@ -743,6 +787,7 @@
       <w:r>
         <w:rPr>
           <w:noProof/>
+          <w:lang w:eastAsia="es-CO"/>
         </w:rPr>
         <w:drawing>
           <wp:inline distT="0" distB="0" distL="0" distR="0" wp14:anchorId="649DA47D" wp14:editId="0EBC311F">
@@ -851,6 +896,7 @@
       <w:r>
         <w:rPr>
           <w:noProof/>
+          <w:lang w:eastAsia="es-CO"/>
         </w:rPr>
         <w:drawing>
           <wp:inline distT="0" distB="0" distL="0" distR="0" wp14:anchorId="64B52057" wp14:editId="13A69EA6">
@@ -926,15 +972,15 @@
         </w:numPr>
       </w:pPr>
       <w:r>
-        <w:t xml:space="preserve"> Alpine tratará el </w:t>
-      </w:r>
-      <w:proofErr w:type="spellStart"/>
-      <w:r>
-        <w:t>div</w:t>
-      </w:r>
-      <w:proofErr w:type="spellEnd"/>
-      <w:r>
-        <w:t xml:space="preserve"> respectivo como un componente. Para lograrlo, es necesario agregarle al div la propiedad x-data, de la siguiente manera:</w:t>
+        <w:t xml:space="preserve"> </w:t>
+      </w:r>
+      <w:proofErr w:type="spellStart"/>
+      <w:r>
+        <w:t>Alpine</w:t>
+      </w:r>
+      <w:proofErr w:type="spellEnd"/>
+      <w:r>
+        <w:t xml:space="preserve"> tratará el div respectivo como un componente. Para lograrlo, es necesario agregarle al div la propiedad x-data, de la siguiente manera:</w:t>
       </w:r>
     </w:p>
     <w:p>
@@ -952,6 +998,7 @@
       <w:r>
         <w:rPr>
           <w:noProof/>
+          <w:lang w:eastAsia="es-CO"/>
         </w:rPr>
         <w:drawing>
           <wp:inline distT="0" distB="0" distL="0" distR="0" wp14:anchorId="7A20EF23" wp14:editId="5C8311B1">
@@ -1009,6 +1056,7 @@
       <w:r>
         <w:rPr>
           <w:noProof/>
+          <w:lang w:eastAsia="es-CO"/>
         </w:rPr>
         <w:drawing>
           <wp:inline distT="0" distB="0" distL="0" distR="0" wp14:anchorId="2B4A966F" wp14:editId="6779DFB6">
@@ -1062,6 +1110,7 @@
       <w:r>
         <w:rPr>
           <w:noProof/>
+          <w:lang w:eastAsia="es-CO"/>
         </w:rPr>
         <w:drawing>
           <wp:inline distT="0" distB="0" distL="0" distR="0" wp14:anchorId="49883C95" wp14:editId="0A88F673">
@@ -1107,6 +1156,7 @@
       <w:r>
         <w:rPr>
           <w:noProof/>
+          <w:lang w:eastAsia="es-CO"/>
         </w:rPr>
         <w:lastRenderedPageBreak/>
         <w:drawing>
@@ -1178,6 +1228,7 @@
       <w:r>
         <w:rPr>
           <w:noProof/>
+          <w:lang w:eastAsia="es-CO"/>
         </w:rPr>
         <w:drawing>
           <wp:inline distT="0" distB="0" distL="0" distR="0" wp14:anchorId="1A8923EB" wp14:editId="1A339FD4">
@@ -1264,6 +1315,7 @@
       <w:r>
         <w:rPr>
           <w:noProof/>
+          <w:lang w:eastAsia="es-CO"/>
         </w:rPr>
         <w:drawing>
           <wp:inline distT="0" distB="0" distL="0" distR="0" wp14:anchorId="498736FF" wp14:editId="6355AA34">
@@ -1366,6 +1418,343 @@
     </w:p>
     <w:p>
       <w:pPr>
+        <w:pStyle w:val="Prrafodelista"/>
+        <w:numPr>
+          <w:ilvl w:val="0"/>
+          <w:numId w:val="1"/>
+        </w:numPr>
+        <w:jc w:val="both"/>
+      </w:pPr>
+      <w:r>
+        <w:t>Queremos modificar la siguiente sección (aplica solo para tamaño móvil):</w:t>
+      </w:r>
+    </w:p>
+    <w:p>
+      <w:pPr>
+        <w:ind w:left="360"/>
+        <w:jc w:val="both"/>
+      </w:pPr>
+      <w:r>
+        <w:drawing>
+          <wp:inline distT="0" distB="0" distL="0" distR="0" wp14:anchorId="104C5BB0" wp14:editId="45A2B36E">
+            <wp:extent cx="3024731" cy="2395182"/>
+            <wp:effectExtent l="0" t="0" r="4445" b="5715"/>
+            <wp:docPr id="5" name="Imagen 5"/>
+            <wp:cNvGraphicFramePr>
+              <a:graphicFrameLocks xmlns:a="http://schemas.openxmlformats.org/drawingml/2006/main" noChangeAspect="1"/>
+            </wp:cNvGraphicFramePr>
+            <a:graphic xmlns:a="http://schemas.openxmlformats.org/drawingml/2006/main">
+              <a:graphicData uri="http://schemas.openxmlformats.org/drawingml/2006/picture">
+                <pic:pic xmlns:pic="http://schemas.openxmlformats.org/drawingml/2006/picture">
+                  <pic:nvPicPr>
+                    <pic:cNvPr id="1" name=""/>
+                    <pic:cNvPicPr/>
+                  </pic:nvPicPr>
+                  <pic:blipFill>
+                    <a:blip r:embed="rId26"/>
+                    <a:stretch>
+                      <a:fillRect/>
+                    </a:stretch>
+                  </pic:blipFill>
+                  <pic:spPr>
+                    <a:xfrm>
+                      <a:off x="0" y="0"/>
+                      <a:ext cx="3037073" cy="2404955"/>
+                    </a:xfrm>
+                    <a:prstGeom prst="rect">
+                      <a:avLst/>
+                    </a:prstGeom>
+                  </pic:spPr>
+                </pic:pic>
+              </a:graphicData>
+            </a:graphic>
+          </wp:inline>
+        </w:drawing>
+      </w:r>
+    </w:p>
+    <w:p>
+      <w:pPr>
+        <w:pStyle w:val="Prrafodelista"/>
+        <w:numPr>
+          <w:ilvl w:val="1"/>
+          <w:numId w:val="1"/>
+        </w:numPr>
+        <w:jc w:val="both"/>
+      </w:pPr>
+      <w:r>
+        <w:t xml:space="preserve">Para lo cual hacemos modificaciones tanto el </w:t>
+      </w:r>
+      <w:proofErr w:type="spellStart"/>
+      <w:r>
+        <w:t>nav</w:t>
+      </w:r>
+      <w:proofErr w:type="spellEnd"/>
+      <w:r>
+        <w:t xml:space="preserve"> principal como el div para el menú </w:t>
+      </w:r>
+      <w:proofErr w:type="spellStart"/>
+      <w:r>
+        <w:t>mobile</w:t>
+      </w:r>
+      <w:proofErr w:type="spellEnd"/>
+      <w:r>
+        <w:t>:</w:t>
+      </w:r>
+    </w:p>
+    <w:p>
+      <w:pPr>
+        <w:ind w:left="360"/>
+        <w:jc w:val="both"/>
+      </w:pPr>
+      <w:r>
+        <w:lastRenderedPageBreak/>
+        <w:drawing>
+          <wp:inline distT="0" distB="0" distL="0" distR="0" wp14:anchorId="33BD987A" wp14:editId="01AB700F">
+            <wp:extent cx="5022376" cy="1107559"/>
+            <wp:effectExtent l="0" t="0" r="6985" b="0"/>
+            <wp:docPr id="12" name="Imagen 12"/>
+            <wp:cNvGraphicFramePr>
+              <a:graphicFrameLocks xmlns:a="http://schemas.openxmlformats.org/drawingml/2006/main" noChangeAspect="1"/>
+            </wp:cNvGraphicFramePr>
+            <a:graphic xmlns:a="http://schemas.openxmlformats.org/drawingml/2006/main">
+              <a:graphicData uri="http://schemas.openxmlformats.org/drawingml/2006/picture">
+                <pic:pic xmlns:pic="http://schemas.openxmlformats.org/drawingml/2006/picture">
+                  <pic:nvPicPr>
+                    <pic:cNvPr id="1" name=""/>
+                    <pic:cNvPicPr/>
+                  </pic:nvPicPr>
+                  <pic:blipFill>
+                    <a:blip r:embed="rId27"/>
+                    <a:stretch>
+                      <a:fillRect/>
+                    </a:stretch>
+                  </pic:blipFill>
+                  <pic:spPr>
+                    <a:xfrm>
+                      <a:off x="0" y="0"/>
+                      <a:ext cx="5034639" cy="1110263"/>
+                    </a:xfrm>
+                    <a:prstGeom prst="rect">
+                      <a:avLst/>
+                    </a:prstGeom>
+                  </pic:spPr>
+                </pic:pic>
+              </a:graphicData>
+            </a:graphic>
+          </wp:inline>
+        </w:drawing>
+      </w:r>
+    </w:p>
+    <w:p>
+      <w:pPr>
+        <w:ind w:left="360"/>
+        <w:jc w:val="both"/>
+      </w:pPr>
+      <w:r>
+        <w:drawing>
+          <wp:inline distT="0" distB="0" distL="0" distR="0" wp14:anchorId="70CF9578" wp14:editId="43B74F70">
+            <wp:extent cx="4531057" cy="1624167"/>
+            <wp:effectExtent l="0" t="0" r="3175" b="0"/>
+            <wp:docPr id="15" name="Imagen 15"/>
+            <wp:cNvGraphicFramePr>
+              <a:graphicFrameLocks xmlns:a="http://schemas.openxmlformats.org/drawingml/2006/main" noChangeAspect="1"/>
+            </wp:cNvGraphicFramePr>
+            <a:graphic xmlns:a="http://schemas.openxmlformats.org/drawingml/2006/main">
+              <a:graphicData uri="http://schemas.openxmlformats.org/drawingml/2006/picture">
+                <pic:pic xmlns:pic="http://schemas.openxmlformats.org/drawingml/2006/picture">
+                  <pic:nvPicPr>
+                    <pic:cNvPr id="1" name=""/>
+                    <pic:cNvPicPr/>
+                  </pic:nvPicPr>
+                  <pic:blipFill>
+                    <a:blip r:embed="rId28"/>
+                    <a:stretch>
+                      <a:fillRect/>
+                    </a:stretch>
+                  </pic:blipFill>
+                  <pic:spPr>
+                    <a:xfrm>
+                      <a:off x="0" y="0"/>
+                      <a:ext cx="4557576" cy="1633673"/>
+                    </a:xfrm>
+                    <a:prstGeom prst="rect">
+                      <a:avLst/>
+                    </a:prstGeom>
+                  </pic:spPr>
+                </pic:pic>
+              </a:graphicData>
+            </a:graphic>
+          </wp:inline>
+        </w:drawing>
+      </w:r>
+    </w:p>
+    <w:p>
+      <w:pPr>
+        <w:pStyle w:val="Prrafodelista"/>
+        <w:numPr>
+          <w:ilvl w:val="1"/>
+          <w:numId w:val="1"/>
+        </w:numPr>
+        <w:jc w:val="both"/>
+      </w:pPr>
+      <w:r>
+        <w:t xml:space="preserve">El menú respectivo </w:t>
+      </w:r>
+      <w:r>
+        <w:t>desaparece,</w:t>
+      </w:r>
+      <w:r>
+        <w:t xml:space="preserve"> pero no vuelve a aparecer</w:t>
+      </w:r>
+    </w:p>
+    <w:p>
+      <w:pPr>
+        <w:ind w:left="360"/>
+        <w:jc w:val="both"/>
+      </w:pPr>
+      <w:r>
+        <w:drawing>
+          <wp:inline distT="0" distB="0" distL="0" distR="0" wp14:anchorId="1AAD24FA" wp14:editId="6E20E1E3">
+            <wp:extent cx="2361063" cy="1402108"/>
+            <wp:effectExtent l="0" t="0" r="1270" b="7620"/>
+            <wp:docPr id="19" name="Imagen 19"/>
+            <wp:cNvGraphicFramePr>
+              <a:graphicFrameLocks xmlns:a="http://schemas.openxmlformats.org/drawingml/2006/main" noChangeAspect="1"/>
+            </wp:cNvGraphicFramePr>
+            <a:graphic xmlns:a="http://schemas.openxmlformats.org/drawingml/2006/main">
+              <a:graphicData uri="http://schemas.openxmlformats.org/drawingml/2006/picture">
+                <pic:pic xmlns:pic="http://schemas.openxmlformats.org/drawingml/2006/picture">
+                  <pic:nvPicPr>
+                    <pic:cNvPr id="1" name=""/>
+                    <pic:cNvPicPr/>
+                  </pic:nvPicPr>
+                  <pic:blipFill>
+                    <a:blip r:embed="rId29"/>
+                    <a:stretch>
+                      <a:fillRect/>
+                    </a:stretch>
+                  </pic:blipFill>
+                  <pic:spPr>
+                    <a:xfrm>
+                      <a:off x="0" y="0"/>
+                      <a:ext cx="2387611" cy="1417874"/>
+                    </a:xfrm>
+                    <a:prstGeom prst="rect">
+                      <a:avLst/>
+                    </a:prstGeom>
+                  </pic:spPr>
+                </pic:pic>
+              </a:graphicData>
+            </a:graphic>
+          </wp:inline>
+        </w:drawing>
+      </w:r>
+    </w:p>
+    <w:p>
+      <w:pPr>
+        <w:pStyle w:val="Prrafodelista"/>
+        <w:numPr>
+          <w:ilvl w:val="1"/>
+          <w:numId w:val="1"/>
+        </w:numPr>
+        <w:jc w:val="both"/>
+      </w:pPr>
+      <w:r>
+        <w:t xml:space="preserve">Ahora, modificamos el botón (el icono de 3 </w:t>
+      </w:r>
+      <w:proofErr w:type="spellStart"/>
+      <w:r>
+        <w:t>rallitas</w:t>
+      </w:r>
+      <w:proofErr w:type="spellEnd"/>
+      <w:r>
+        <w:t xml:space="preserve">), para que reaccione a un clic y así el menú se despliegue. Es el botón del menú de </w:t>
+      </w:r>
+      <w:proofErr w:type="spellStart"/>
+      <w:r>
+        <w:t>mobile</w:t>
+      </w:r>
+      <w:proofErr w:type="spellEnd"/>
+      <w:r>
+        <w:t>:</w:t>
+      </w:r>
+    </w:p>
+    <w:p>
+      <w:pPr>
+        <w:ind w:left="360"/>
+        <w:jc w:val="both"/>
+      </w:pPr>
+      <w:r>
+        <w:drawing>
+          <wp:inline distT="0" distB="0" distL="0" distR="0" wp14:anchorId="49110ADB" wp14:editId="4C007669">
+            <wp:extent cx="4394579" cy="1274915"/>
+            <wp:effectExtent l="0" t="0" r="6350" b="1905"/>
+            <wp:docPr id="21" name="Imagen 21"/>
+            <wp:cNvGraphicFramePr>
+              <a:graphicFrameLocks xmlns:a="http://schemas.openxmlformats.org/drawingml/2006/main" noChangeAspect="1"/>
+            </wp:cNvGraphicFramePr>
+            <a:graphic xmlns:a="http://schemas.openxmlformats.org/drawingml/2006/main">
+              <a:graphicData uri="http://schemas.openxmlformats.org/drawingml/2006/picture">
+                <pic:pic xmlns:pic="http://schemas.openxmlformats.org/drawingml/2006/picture">
+                  <pic:nvPicPr>
+                    <pic:cNvPr id="1" name=""/>
+                    <pic:cNvPicPr/>
+                  </pic:nvPicPr>
+                  <pic:blipFill>
+                    <a:blip r:embed="rId30"/>
+                    <a:stretch>
+                      <a:fillRect/>
+                    </a:stretch>
+                  </pic:blipFill>
+                  <pic:spPr>
+                    <a:xfrm>
+                      <a:off x="0" y="0"/>
+                      <a:ext cx="4423672" cy="1283355"/>
+                    </a:xfrm>
+                    <a:prstGeom prst="rect">
+                      <a:avLst/>
+                    </a:prstGeom>
+                  </pic:spPr>
+                </pic:pic>
+              </a:graphicData>
+            </a:graphic>
+          </wp:inline>
+        </w:drawing>
+      </w:r>
+    </w:p>
+    <w:p>
+      <w:pPr>
+        <w:ind w:left="360"/>
+        <w:jc w:val="both"/>
+      </w:pPr>
+      <w:r>
+        <w:t xml:space="preserve">9.10. Luego otra vez de vuelta en el menú </w:t>
+      </w:r>
+      <w:proofErr w:type="spellStart"/>
+      <w:r>
+        <w:t>mobil</w:t>
+      </w:r>
+      <w:proofErr w:type="spellEnd"/>
+      <w:r>
+        <w:t>, le indicamos que al dar clic fuera de él, el menú se cierre:</w:t>
+      </w:r>
+    </w:p>
+    <w:p>
+      <w:pPr>
+        <w:ind w:left="360"/>
+        <w:jc w:val="both"/>
+      </w:pPr>
+      <w:bookmarkStart w:id="0" w:name="_GoBack"/>
+      <w:bookmarkEnd w:id="0"/>
+    </w:p>
+    <w:p>
+      <w:pPr>
+        <w:ind w:left="360"/>
+        <w:jc w:val="both"/>
+      </w:pPr>
+    </w:p>
+    <w:p>
+      <w:pPr>
         <w:ind w:left="360"/>
         <w:jc w:val="both"/>
         <w:rPr>
@@ -1423,7 +1812,7 @@
       </w:pPr>
     </w:p>
     <w:sectPr>
-      <w:headerReference w:type="default" r:id="rId26"/>
+      <w:headerReference w:type="default" r:id="rId31"/>
       <w:pgSz w:w="12240" w:h="15840"/>
       <w:pgMar w:top="1417" w:right="1701" w:bottom="1417" w:left="1701" w:header="708" w:footer="708" w:gutter="0"/>
       <w:cols w:space="708"/>
@@ -1434,7 +1823,7 @@
 </file>
 
 <file path=word/endnotes.xml><?xml version="1.0" encoding="utf-8"?>
-<w:endnotes xmlns:wpc="http://schemas.microsoft.com/office/word/2010/wordprocessingCanvas" xmlns:cx="http://schemas.microsoft.com/office/drawing/2014/chartex" xmlns:cx1="http://schemas.microsoft.com/office/drawing/2015/9/8/chartex" xmlns:cx2="http://schemas.microsoft.com/office/drawing/2015/10/21/chartex" xmlns:cx3="http://schemas.microsoft.com/office/drawing/2016/5/9/chartex" xmlns:cx4="http://schemas.microsoft.com/office/drawing/2016/5/10/chartex" xmlns:cx5="http://schemas.microsoft.com/office/drawing/2016/5/11/chartex" xmlns:cx6="http://schemas.microsoft.com/office/drawing/2016/5/12/chartex" xmlns:cx7="http://schemas.microsoft.com/office/drawing/2016/5/13/chartex" xmlns:cx8="http://schemas.microsoft.com/office/drawing/2016/5/14/chartex" xmlns:mc="http://schemas.openxmlformats.org/markup-compatibility/2006" xmlns:aink="http://schemas.microsoft.com/office/drawing/2016/ink" xmlns:am3d="http://schemas.microsoft.com/office/drawing/2017/model3d" xmlns:o="urn:schemas-microsoft-com:office:office" xmlns:r="http://schemas.openxmlformats.org/officeDocument/2006/relationships" xmlns:m="http://schemas.openxmlformats.org/officeDocument/2006/math" xmlns:v="urn:schemas-microsoft-com:vml" xmlns:wp14="http://schemas.microsoft.com/office/word/2010/wordprocessingDrawing" xmlns:wp="http://schemas.openxmlformats.org/drawingml/2006/wordprocessingDrawing" xmlns:w10="urn:schemas-microsoft-com:office:word" xmlns:w="http://schemas.openxmlformats.org/wordprocessingml/2006/main" xmlns:w14="http://schemas.microsoft.com/office/word/2010/wordml" xmlns:w15="http://schemas.microsoft.com/office/word/2012/wordml" xmlns:w16cex="http://schemas.microsoft.com/office/word/2018/wordml/cex" xmlns:w16cid="http://schemas.microsoft.com/office/word/2016/wordml/cid" xmlns:w16="http://schemas.microsoft.com/office/word/2018/wordml" xmlns:w16sdtdh="http://schemas.microsoft.com/office/word/2020/wordml/sdtdatahash" xmlns:w16se="http://schemas.microsoft.com/office/word/2015/wordml/symex" xmlns:wpg="http://schemas.microsoft.com/office/word/2010/wordprocessingGroup" xmlns:wpi="http://schemas.microsoft.com/office/word/2010/wordprocessingInk" xmlns:wne="http://schemas.microsoft.com/office/word/2006/wordml" xmlns:wps="http://schemas.microsoft.com/office/word/2010/wordprocessingShape" mc:Ignorable="w14 w15 w16se w16cid w16 w16cex w16sdtdh wp14">
+<w:endnotes xmlns:wpc="http://schemas.microsoft.com/office/word/2010/wordprocessingCanvas" xmlns:cx="http://schemas.microsoft.com/office/drawing/2014/chartex" xmlns:mc="http://schemas.openxmlformats.org/markup-compatibility/2006" xmlns:o="urn:schemas-microsoft-com:office:office" xmlns:r="http://schemas.openxmlformats.org/officeDocument/2006/relationships" xmlns:m="http://schemas.openxmlformats.org/officeDocument/2006/math" xmlns:v="urn:schemas-microsoft-com:vml" xmlns:wp14="http://schemas.microsoft.com/office/word/2010/wordprocessingDrawing" xmlns:wp="http://schemas.openxmlformats.org/drawingml/2006/wordprocessingDrawing" xmlns:w10="urn:schemas-microsoft-com:office:word" xmlns:w="http://schemas.openxmlformats.org/wordprocessingml/2006/main" xmlns:w14="http://schemas.microsoft.com/office/word/2010/wordml" xmlns:w15="http://schemas.microsoft.com/office/word/2012/wordml" xmlns:w16se="http://schemas.microsoft.com/office/word/2015/wordml/symex" xmlns:wpg="http://schemas.microsoft.com/office/word/2010/wordprocessingGroup" xmlns:wpi="http://schemas.microsoft.com/office/word/2010/wordprocessingInk" xmlns:wne="http://schemas.microsoft.com/office/word/2006/wordml" xmlns:wps="http://schemas.microsoft.com/office/word/2010/wordprocessingShape" mc:Ignorable="w14 w15 w16se wp14">
   <w:endnote w:type="separator" w:id="-1">
     <w:p>
       <w:pPr>
@@ -1459,7 +1848,7 @@
 </file>
 
 <file path=word/footnotes.xml><?xml version="1.0" encoding="utf-8"?>
-<w:footnotes xmlns:wpc="http://schemas.microsoft.com/office/word/2010/wordprocessingCanvas" xmlns:cx="http://schemas.microsoft.com/office/drawing/2014/chartex" xmlns:cx1="http://schemas.microsoft.com/office/drawing/2015/9/8/chartex" xmlns:cx2="http://schemas.microsoft.com/office/drawing/2015/10/21/chartex" xmlns:cx3="http://schemas.microsoft.com/office/drawing/2016/5/9/chartex" xmlns:cx4="http://schemas.microsoft.com/office/drawing/2016/5/10/chartex" xmlns:cx5="http://schemas.microsoft.com/office/drawing/2016/5/11/chartex" xmlns:cx6="http://schemas.microsoft.com/office/drawing/2016/5/12/chartex" xmlns:cx7="http://schemas.microsoft.com/office/drawing/2016/5/13/chartex" xmlns:cx8="http://schemas.microsoft.com/office/drawing/2016/5/14/chartex" xmlns:mc="http://schemas.openxmlformats.org/markup-compatibility/2006" xmlns:aink="http://schemas.microsoft.com/office/drawing/2016/ink" xmlns:am3d="http://schemas.microsoft.com/office/drawing/2017/model3d" xmlns:o="urn:schemas-microsoft-com:office:office" xmlns:r="http://schemas.openxmlformats.org/officeDocument/2006/relationships" xmlns:m="http://schemas.openxmlformats.org/officeDocument/2006/math" xmlns:v="urn:schemas-microsoft-com:vml" xmlns:wp14="http://schemas.microsoft.com/office/word/2010/wordprocessingDrawing" xmlns:wp="http://schemas.openxmlformats.org/drawingml/2006/wordprocessingDrawing" xmlns:w10="urn:schemas-microsoft-com:office:word" xmlns:w="http://schemas.openxmlformats.org/wordprocessingml/2006/main" xmlns:w14="http://schemas.microsoft.com/office/word/2010/wordml" xmlns:w15="http://schemas.microsoft.com/office/word/2012/wordml" xmlns:w16cex="http://schemas.microsoft.com/office/word/2018/wordml/cex" xmlns:w16cid="http://schemas.microsoft.com/office/word/2016/wordml/cid" xmlns:w16="http://schemas.microsoft.com/office/word/2018/wordml" xmlns:w16sdtdh="http://schemas.microsoft.com/office/word/2020/wordml/sdtdatahash" xmlns:w16se="http://schemas.microsoft.com/office/word/2015/wordml/symex" xmlns:wpg="http://schemas.microsoft.com/office/word/2010/wordprocessingGroup" xmlns:wpi="http://schemas.microsoft.com/office/word/2010/wordprocessingInk" xmlns:wne="http://schemas.microsoft.com/office/word/2006/wordml" xmlns:wps="http://schemas.microsoft.com/office/word/2010/wordprocessingShape" mc:Ignorable="w14 w15 w16se w16cid w16 w16cex w16sdtdh wp14">
+<w:footnotes xmlns:wpc="http://schemas.microsoft.com/office/word/2010/wordprocessingCanvas" xmlns:cx="http://schemas.microsoft.com/office/drawing/2014/chartex" xmlns:mc="http://schemas.openxmlformats.org/markup-compatibility/2006" xmlns:o="urn:schemas-microsoft-com:office:office" xmlns:r="http://schemas.openxmlformats.org/officeDocument/2006/relationships" xmlns:m="http://schemas.openxmlformats.org/officeDocument/2006/math" xmlns:v="urn:schemas-microsoft-com:vml" xmlns:wp14="http://schemas.microsoft.com/office/word/2010/wordprocessingDrawing" xmlns:wp="http://schemas.openxmlformats.org/drawingml/2006/wordprocessingDrawing" xmlns:w10="urn:schemas-microsoft-com:office:word" xmlns:w="http://schemas.openxmlformats.org/wordprocessingml/2006/main" xmlns:w14="http://schemas.microsoft.com/office/word/2010/wordml" xmlns:w15="http://schemas.microsoft.com/office/word/2012/wordml" xmlns:w16se="http://schemas.microsoft.com/office/word/2015/wordml/symex" xmlns:wpg="http://schemas.microsoft.com/office/word/2010/wordprocessingGroup" xmlns:wpi="http://schemas.microsoft.com/office/word/2010/wordprocessingInk" xmlns:wne="http://schemas.microsoft.com/office/word/2006/wordml" xmlns:wps="http://schemas.microsoft.com/office/word/2010/wordprocessingShape" mc:Ignorable="w14 w15 w16se wp14">
   <w:footnote w:type="separator" w:id="-1">
     <w:p>
       <w:pPr>
@@ -1484,7 +1873,7 @@
 </file>
 
 <file path=word/header1.xml><?xml version="1.0" encoding="utf-8"?>
-<w:hdr xmlns:wpc="http://schemas.microsoft.com/office/word/2010/wordprocessingCanvas" xmlns:cx="http://schemas.microsoft.com/office/drawing/2014/chartex" xmlns:cx1="http://schemas.microsoft.com/office/drawing/2015/9/8/chartex" xmlns:cx2="http://schemas.microsoft.com/office/drawing/2015/10/21/chartex" xmlns:cx3="http://schemas.microsoft.com/office/drawing/2016/5/9/chartex" xmlns:cx4="http://schemas.microsoft.com/office/drawing/2016/5/10/chartex" xmlns:cx5="http://schemas.microsoft.com/office/drawing/2016/5/11/chartex" xmlns:cx6="http://schemas.microsoft.com/office/drawing/2016/5/12/chartex" xmlns:cx7="http://schemas.microsoft.com/office/drawing/2016/5/13/chartex" xmlns:cx8="http://schemas.microsoft.com/office/drawing/2016/5/14/chartex" xmlns:mc="http://schemas.openxmlformats.org/markup-compatibility/2006" xmlns:aink="http://schemas.microsoft.com/office/drawing/2016/ink" xmlns:am3d="http://schemas.microsoft.com/office/drawing/2017/model3d" xmlns:o="urn:schemas-microsoft-com:office:office" xmlns:r="http://schemas.openxmlformats.org/officeDocument/2006/relationships" xmlns:m="http://schemas.openxmlformats.org/officeDocument/2006/math" xmlns:v="urn:schemas-microsoft-com:vml" xmlns:wp14="http://schemas.microsoft.com/office/word/2010/wordprocessingDrawing" xmlns:wp="http://schemas.openxmlformats.org/drawingml/2006/wordprocessingDrawing" xmlns:w10="urn:schemas-microsoft-com:office:word" xmlns:w="http://schemas.openxmlformats.org/wordprocessingml/2006/main" xmlns:w14="http://schemas.microsoft.com/office/word/2010/wordml" xmlns:w15="http://schemas.microsoft.com/office/word/2012/wordml" xmlns:w16cex="http://schemas.microsoft.com/office/word/2018/wordml/cex" xmlns:w16cid="http://schemas.microsoft.com/office/word/2016/wordml/cid" xmlns:w16="http://schemas.microsoft.com/office/word/2018/wordml" xmlns:w16sdtdh="http://schemas.microsoft.com/office/word/2020/wordml/sdtdatahash" xmlns:w16se="http://schemas.microsoft.com/office/word/2015/wordml/symex" xmlns:wpg="http://schemas.microsoft.com/office/word/2010/wordprocessingGroup" xmlns:wpi="http://schemas.microsoft.com/office/word/2010/wordprocessingInk" xmlns:wne="http://schemas.microsoft.com/office/word/2006/wordml" xmlns:wps="http://schemas.microsoft.com/office/word/2010/wordprocessingShape" mc:Ignorable="w14 w15 w16se w16cid w16 w16cex w16sdtdh wp14">
+<w:hdr xmlns:wpc="http://schemas.microsoft.com/office/word/2010/wordprocessingCanvas" xmlns:cx="http://schemas.microsoft.com/office/drawing/2014/chartex" xmlns:mc="http://schemas.openxmlformats.org/markup-compatibility/2006" xmlns:o="urn:schemas-microsoft-com:office:office" xmlns:r="http://schemas.openxmlformats.org/officeDocument/2006/relationships" xmlns:m="http://schemas.openxmlformats.org/officeDocument/2006/math" xmlns:v="urn:schemas-microsoft-com:vml" xmlns:wp14="http://schemas.microsoft.com/office/word/2010/wordprocessingDrawing" xmlns:wp="http://schemas.openxmlformats.org/drawingml/2006/wordprocessingDrawing" xmlns:w10="urn:schemas-microsoft-com:office:word" xmlns:w="http://schemas.openxmlformats.org/wordprocessingml/2006/main" xmlns:w14="http://schemas.microsoft.com/office/word/2010/wordml" xmlns:w15="http://schemas.microsoft.com/office/word/2012/wordml" xmlns:w16se="http://schemas.microsoft.com/office/word/2015/wordml/symex" xmlns:wpg="http://schemas.microsoft.com/office/word/2010/wordprocessingGroup" xmlns:wpi="http://schemas.microsoft.com/office/word/2010/wordprocessingInk" xmlns:wne="http://schemas.microsoft.com/office/word/2006/wordml" xmlns:wps="http://schemas.microsoft.com/office/word/2010/wordprocessingShape" mc:Ignorable="w14 w15 w16se wp14">
   <w:p>
     <w:pPr>
       <w:pStyle w:val="Encabezado"/>
@@ -1506,7 +1895,7 @@
 </file>
 
 <file path=word/numbering.xml><?xml version="1.0" encoding="utf-8"?>
-<w:numbering xmlns:wpc="http://schemas.microsoft.com/office/word/2010/wordprocessingCanvas" xmlns:cx="http://schemas.microsoft.com/office/drawing/2014/chartex" xmlns:cx1="http://schemas.microsoft.com/office/drawing/2015/9/8/chartex" xmlns:cx2="http://schemas.microsoft.com/office/drawing/2015/10/21/chartex" xmlns:cx3="http://schemas.microsoft.com/office/drawing/2016/5/9/chartex" xmlns:cx4="http://schemas.microsoft.com/office/drawing/2016/5/10/chartex" xmlns:cx5="http://schemas.microsoft.com/office/drawing/2016/5/11/chartex" xmlns:cx6="http://schemas.microsoft.com/office/drawing/2016/5/12/chartex" xmlns:cx7="http://schemas.microsoft.com/office/drawing/2016/5/13/chartex" xmlns:cx8="http://schemas.microsoft.com/office/drawing/2016/5/14/chartex" xmlns:mc="http://schemas.openxmlformats.org/markup-compatibility/2006" xmlns:aink="http://schemas.microsoft.com/office/drawing/2016/ink" xmlns:am3d="http://schemas.microsoft.com/office/drawing/2017/model3d" xmlns:o="urn:schemas-microsoft-com:office:office" xmlns:r="http://schemas.openxmlformats.org/officeDocument/2006/relationships" xmlns:m="http://schemas.openxmlformats.org/officeDocument/2006/math" xmlns:v="urn:schemas-microsoft-com:vml" xmlns:wp14="http://schemas.microsoft.com/office/word/2010/wordprocessingDrawing" xmlns:wp="http://schemas.openxmlformats.org/drawingml/2006/wordprocessingDrawing" xmlns:w10="urn:schemas-microsoft-com:office:word" xmlns:w="http://schemas.openxmlformats.org/wordprocessingml/2006/main" xmlns:w14="http://schemas.microsoft.com/office/word/2010/wordml" xmlns:w15="http://schemas.microsoft.com/office/word/2012/wordml" xmlns:w16cex="http://schemas.microsoft.com/office/word/2018/wordml/cex" xmlns:w16cid="http://schemas.microsoft.com/office/word/2016/wordml/cid" xmlns:w16="http://schemas.microsoft.com/office/word/2018/wordml" xmlns:w16sdtdh="http://schemas.microsoft.com/office/word/2020/wordml/sdtdatahash" xmlns:w16se="http://schemas.microsoft.com/office/word/2015/wordml/symex" xmlns:wpg="http://schemas.microsoft.com/office/word/2010/wordprocessingGroup" xmlns:wpi="http://schemas.microsoft.com/office/word/2010/wordprocessingInk" xmlns:wne="http://schemas.microsoft.com/office/word/2006/wordml" xmlns:wps="http://schemas.microsoft.com/office/word/2010/wordprocessingShape" mc:Ignorable="w14 w15 w16se w16cid w16 w16cex w16sdtdh wp14">
+<w:numbering xmlns:wpc="http://schemas.microsoft.com/office/word/2010/wordprocessingCanvas" xmlns:cx="http://schemas.microsoft.com/office/drawing/2014/chartex" xmlns:mc="http://schemas.openxmlformats.org/markup-compatibility/2006" xmlns:o="urn:schemas-microsoft-com:office:office" xmlns:r="http://schemas.openxmlformats.org/officeDocument/2006/relationships" xmlns:m="http://schemas.openxmlformats.org/officeDocument/2006/math" xmlns:v="urn:schemas-microsoft-com:vml" xmlns:wp14="http://schemas.microsoft.com/office/word/2010/wordprocessingDrawing" xmlns:wp="http://schemas.openxmlformats.org/drawingml/2006/wordprocessingDrawing" xmlns:w10="urn:schemas-microsoft-com:office:word" xmlns:w="http://schemas.openxmlformats.org/wordprocessingml/2006/main" xmlns:w14="http://schemas.microsoft.com/office/word/2010/wordml" xmlns:w15="http://schemas.microsoft.com/office/word/2012/wordml" xmlns:w16se="http://schemas.microsoft.com/office/word/2015/wordml/symex" xmlns:wpg="http://schemas.microsoft.com/office/word/2010/wordprocessingGroup" xmlns:wpi="http://schemas.microsoft.com/office/word/2010/wordprocessingInk" xmlns:wne="http://schemas.microsoft.com/office/word/2006/wordml" xmlns:wps="http://schemas.microsoft.com/office/word/2010/wordprocessingShape" mc:Ignorable="w14 w15 w16se wp14">
   <w:abstractNum w:abstractNumId="0" w15:restartNumberingAfterBreak="0">
     <w:nsid w:val="5F2C676E"/>
     <w:multiLevelType w:val="multilevel"/>
@@ -1635,7 +2024,7 @@
 </file>
 
 <file path=word/styles.xml><?xml version="1.0" encoding="utf-8"?>
-<w:styles xmlns:mc="http://schemas.openxmlformats.org/markup-compatibility/2006" xmlns:r="http://schemas.openxmlformats.org/officeDocument/2006/relationships" xmlns:w="http://schemas.openxmlformats.org/wordprocessingml/2006/main" xmlns:w14="http://schemas.microsoft.com/office/word/2010/wordml" xmlns:w15="http://schemas.microsoft.com/office/word/2012/wordml" xmlns:w16cex="http://schemas.microsoft.com/office/word/2018/wordml/cex" xmlns:w16cid="http://schemas.microsoft.com/office/word/2016/wordml/cid" xmlns:w16="http://schemas.microsoft.com/office/word/2018/wordml" xmlns:w16sdtdh="http://schemas.microsoft.com/office/word/2020/wordml/sdtdatahash" xmlns:w16se="http://schemas.microsoft.com/office/word/2015/wordml/symex" mc:Ignorable="w14 w15 w16se w16cid w16 w16cex w16sdtdh">
+<w:styles xmlns:mc="http://schemas.openxmlformats.org/markup-compatibility/2006" xmlns:r="http://schemas.openxmlformats.org/officeDocument/2006/relationships" xmlns:w="http://schemas.openxmlformats.org/wordprocessingml/2006/main" xmlns:w14="http://schemas.microsoft.com/office/word/2010/wordml" xmlns:w15="http://schemas.microsoft.com/office/word/2012/wordml" xmlns:w16se="http://schemas.microsoft.com/office/word/2015/wordml/symex" mc:Ignorable="w14 w15 w16se">
   <w:docDefaults>
     <w:rPrDefault>
       <w:rPr>
@@ -1651,7 +2040,7 @@
       </w:pPr>
     </w:pPrDefault>
   </w:docDefaults>
-  <w:latentStyles w:defLockedState="0" w:defUIPriority="99" w:defSemiHidden="0" w:defUnhideWhenUsed="0" w:defQFormat="0" w:count="376">
+  <w:latentStyles w:defLockedState="0" w:defUIPriority="99" w:defSemiHidden="0" w:defUnhideWhenUsed="0" w:defQFormat="0" w:count="371">
     <w:lsdException w:name="Normal" w:uiPriority="0" w:qFormat="1"/>
     <w:lsdException w:name="heading 1" w:uiPriority="9" w:qFormat="1"/>
     <w:lsdException w:name="heading 2" w:semiHidden="1" w:uiPriority="9" w:unhideWhenUsed="1" w:qFormat="1"/>
@@ -1757,6 +2146,7 @@
     <w:lsdException w:name="HTML Sample" w:semiHidden="1" w:unhideWhenUsed="1"/>
     <w:lsdException w:name="HTML Typewriter" w:semiHidden="1" w:unhideWhenUsed="1"/>
     <w:lsdException w:name="HTML Variable" w:semiHidden="1" w:unhideWhenUsed="1"/>
+    <w:lsdException w:name="Normal Table" w:semiHidden="1" w:unhideWhenUsed="1"/>
     <w:lsdException w:name="annotation subject" w:semiHidden="1" w:unhideWhenUsed="1"/>
     <w:lsdException w:name="No List" w:semiHidden="1" w:unhideWhenUsed="1"/>
     <w:lsdException w:name="Outline List 1" w:semiHidden="1" w:unhideWhenUsed="1"/>
@@ -1799,8 +2189,11 @@
     <w:lsdException w:name="Table Contemporary" w:semiHidden="1" w:unhideWhenUsed="1"/>
     <w:lsdException w:name="Table Elegant" w:semiHidden="1" w:unhideWhenUsed="1"/>
     <w:lsdException w:name="Table Professional" w:semiHidden="1" w:unhideWhenUsed="1"/>
+    <w:lsdException w:name="Table Subtle 1" w:semiHidden="1" w:unhideWhenUsed="1"/>
     <w:lsdException w:name="Table Subtle 2" w:semiHidden="1" w:unhideWhenUsed="1"/>
     <w:lsdException w:name="Table Web 1" w:semiHidden="1" w:unhideWhenUsed="1"/>
+    <w:lsdException w:name="Table Web 2" w:semiHidden="1" w:unhideWhenUsed="1"/>
+    <w:lsdException w:name="Table Web 3" w:semiHidden="1" w:unhideWhenUsed="1"/>
     <w:lsdException w:name="Balloon Text" w:semiHidden="1" w:unhideWhenUsed="1"/>
     <w:lsdException w:name="Table Grid" w:uiPriority="39"/>
     <w:lsdException w:name="Table Theme" w:semiHidden="1" w:unhideWhenUsed="1"/>
@@ -2019,11 +2412,6 @@
     <w:lsdException w:name="List Table 5 Dark Accent 6" w:uiPriority="50"/>
     <w:lsdException w:name="List Table 6 Colorful Accent 6" w:uiPriority="51"/>
     <w:lsdException w:name="List Table 7 Colorful Accent 6" w:uiPriority="52"/>
-    <w:lsdException w:name="Mention" w:semiHidden="1" w:unhideWhenUsed="1"/>
-    <w:lsdException w:name="Smart Hyperlink" w:semiHidden="1" w:unhideWhenUsed="1"/>
-    <w:lsdException w:name="Hashtag" w:semiHidden="1" w:unhideWhenUsed="1"/>
-    <w:lsdException w:name="Unresolved Mention" w:semiHidden="1" w:unhideWhenUsed="1"/>
-    <w:lsdException w:name="Smart Link" w:semiHidden="1" w:unhideWhenUsed="1"/>
   </w:latentStyles>
   <w:style w:type="paragraph" w:default="1" w:styleId="Normal">
     <w:name w:val="Normal"/>

</xml_diff>

<commit_message>
Inicio guia 6 y mejoras en el controlador y la vista
</commit_message>
<xml_diff>
--- a/pasos-parte 3.docx
+++ b/pasos-parte 3.docx
@@ -1,6 +1,6 @@
 
 <file path=word/document.xml><?xml version="1.0" encoding="utf-8"?>
-<w:document xmlns:wpc="http://schemas.microsoft.com/office/word/2010/wordprocessingCanvas" xmlns:cx="http://schemas.microsoft.com/office/drawing/2014/chartex" xmlns:mc="http://schemas.openxmlformats.org/markup-compatibility/2006" xmlns:o="urn:schemas-microsoft-com:office:office" xmlns:r="http://schemas.openxmlformats.org/officeDocument/2006/relationships" xmlns:m="http://schemas.openxmlformats.org/officeDocument/2006/math" xmlns:v="urn:schemas-microsoft-com:vml" xmlns:wp14="http://schemas.microsoft.com/office/word/2010/wordprocessingDrawing" xmlns:wp="http://schemas.openxmlformats.org/drawingml/2006/wordprocessingDrawing" xmlns:w10="urn:schemas-microsoft-com:office:word" xmlns:w="http://schemas.openxmlformats.org/wordprocessingml/2006/main" xmlns:w14="http://schemas.microsoft.com/office/word/2010/wordml" xmlns:w15="http://schemas.microsoft.com/office/word/2012/wordml" xmlns:w16se="http://schemas.microsoft.com/office/word/2015/wordml/symex" xmlns:wpg="http://schemas.microsoft.com/office/word/2010/wordprocessingGroup" xmlns:wpi="http://schemas.microsoft.com/office/word/2010/wordprocessingInk" xmlns:wne="http://schemas.microsoft.com/office/word/2006/wordml" xmlns:wps="http://schemas.microsoft.com/office/word/2010/wordprocessingShape" mc:Ignorable="w14 w15 w16se wp14">
+<w:document xmlns:wpc="http://schemas.microsoft.com/office/word/2010/wordprocessingCanvas" xmlns:cx="http://schemas.microsoft.com/office/drawing/2014/chartex" xmlns:cx1="http://schemas.microsoft.com/office/drawing/2015/9/8/chartex" xmlns:cx2="http://schemas.microsoft.com/office/drawing/2015/10/21/chartex" xmlns:cx3="http://schemas.microsoft.com/office/drawing/2016/5/9/chartex" xmlns:cx4="http://schemas.microsoft.com/office/drawing/2016/5/10/chartex" xmlns:cx5="http://schemas.microsoft.com/office/drawing/2016/5/11/chartex" xmlns:cx6="http://schemas.microsoft.com/office/drawing/2016/5/12/chartex" xmlns:cx7="http://schemas.microsoft.com/office/drawing/2016/5/13/chartex" xmlns:cx8="http://schemas.microsoft.com/office/drawing/2016/5/14/chartex" xmlns:mc="http://schemas.openxmlformats.org/markup-compatibility/2006" xmlns:aink="http://schemas.microsoft.com/office/drawing/2016/ink" xmlns:am3d="http://schemas.microsoft.com/office/drawing/2017/model3d" xmlns:o="urn:schemas-microsoft-com:office:office" xmlns:oel="http://schemas.microsoft.com/office/2019/extlst" xmlns:r="http://schemas.openxmlformats.org/officeDocument/2006/relationships" xmlns:m="http://schemas.openxmlformats.org/officeDocument/2006/math" xmlns:v="urn:schemas-microsoft-com:vml" xmlns:wp14="http://schemas.microsoft.com/office/word/2010/wordprocessingDrawing" xmlns:wp="http://schemas.openxmlformats.org/drawingml/2006/wordprocessingDrawing" xmlns:w10="urn:schemas-microsoft-com:office:word" xmlns:w="http://schemas.openxmlformats.org/wordprocessingml/2006/main" xmlns:w14="http://schemas.microsoft.com/office/word/2010/wordml" xmlns:w15="http://schemas.microsoft.com/office/word/2012/wordml" xmlns:w16cex="http://schemas.microsoft.com/office/word/2018/wordml/cex" xmlns:w16cid="http://schemas.microsoft.com/office/word/2016/wordml/cid" xmlns:w16="http://schemas.microsoft.com/office/word/2018/wordml" xmlns:w16sdtdh="http://schemas.microsoft.com/office/word/2020/wordml/sdtdatahash" xmlns:w16se="http://schemas.microsoft.com/office/word/2015/wordml/symex" xmlns:wpg="http://schemas.microsoft.com/office/word/2010/wordprocessingGroup" xmlns:wpi="http://schemas.microsoft.com/office/word/2010/wordprocessingInk" xmlns:wne="http://schemas.microsoft.com/office/word/2006/wordml" xmlns:wps="http://schemas.microsoft.com/office/word/2010/wordprocessingShape" mc:Ignorable="w14 w15 w16se w16cid w16 w16cex w16sdtdh wp14">
   <w:body>
     <w:p>
       <w:pPr>
@@ -11,67 +11,41 @@
           <w:color w:val="FF0000"/>
         </w:rPr>
       </w:pPr>
-      <w:r>
+    </w:p>
+    <w:p>
+      <w:pPr>
+        <w:jc w:val="center"/>
         <w:rPr>
           <w:b/>
           <w:bCs/>
           <w:color w:val="FF0000"/>
         </w:rPr>
-        <w:t xml:space="preserve">Crear un menú </w:t>
-      </w:r>
-      <w:proofErr w:type="spellStart"/>
+      </w:pPr>
       <w:r>
         <w:rPr>
           <w:b/>
           <w:bCs/>
           <w:color w:val="FF0000"/>
         </w:rPr>
-        <w:t>responsive</w:t>
-      </w:r>
-      <w:proofErr w:type="spellEnd"/>
+        <w:t xml:space="preserve">Crear un menú responsive con </w:t>
+      </w:r>
+      <w:proofErr w:type="spellStart"/>
       <w:r>
         <w:rPr>
           <w:b/>
           <w:bCs/>
           <w:color w:val="FF0000"/>
         </w:rPr>
-        <w:t xml:space="preserve"> con </w:t>
-      </w:r>
-      <w:proofErr w:type="spellStart"/>
+        <w:t>Tailwind</w:t>
+      </w:r>
+      <w:proofErr w:type="spellEnd"/>
       <w:r>
         <w:rPr>
           <w:b/>
           <w:bCs/>
           <w:color w:val="FF0000"/>
         </w:rPr>
-        <w:t>Tailwind</w:t>
-      </w:r>
-      <w:proofErr w:type="spellEnd"/>
-      <w:r>
-        <w:rPr>
-          <w:b/>
-          <w:bCs/>
-          <w:color w:val="FF0000"/>
-        </w:rPr>
-        <w:t xml:space="preserve"> y </w:t>
-      </w:r>
-      <w:proofErr w:type="spellStart"/>
-      <w:r>
-        <w:rPr>
-          <w:b/>
-          <w:bCs/>
-          <w:color w:val="FF0000"/>
-        </w:rPr>
-        <w:t>Alpine</w:t>
-      </w:r>
-      <w:proofErr w:type="spellEnd"/>
-      <w:r>
-        <w:rPr>
-          <w:b/>
-          <w:bCs/>
-          <w:color w:val="FF0000"/>
-        </w:rPr>
-        <w:t xml:space="preserve"> para el blog</w:t>
+        <w:t xml:space="preserve"> y Alpine para el blog</w:t>
       </w:r>
     </w:p>
     <w:p>
@@ -972,15 +946,15 @@
         </w:numPr>
       </w:pPr>
       <w:r>
-        <w:t xml:space="preserve"> </w:t>
-      </w:r>
-      <w:proofErr w:type="spellStart"/>
-      <w:r>
-        <w:t>Alpine</w:t>
-      </w:r>
-      <w:proofErr w:type="spellEnd"/>
-      <w:r>
-        <w:t xml:space="preserve"> tratará el div respectivo como un componente. Para lograrlo, es necesario agregarle al div la propiedad x-data, de la siguiente manera:</w:t>
+        <w:t xml:space="preserve"> Alpine tratará el </w:t>
+      </w:r>
+      <w:proofErr w:type="spellStart"/>
+      <w:r>
+        <w:t>div</w:t>
+      </w:r>
+      <w:proofErr w:type="spellEnd"/>
+      <w:r>
+        <w:t xml:space="preserve"> respectivo como un componente. Para lograrlo, es necesario agregarle al div la propiedad x-data, de la siguiente manera:</w:t>
       </w:r>
     </w:p>
     <w:p>
@@ -1435,6 +1409,9 @@
         <w:jc w:val="both"/>
       </w:pPr>
       <w:r>
+        <w:rPr>
+          <w:noProof/>
+        </w:rPr>
         <w:drawing>
           <wp:inline distT="0" distB="0" distL="0" distR="0" wp14:anchorId="104C5BB0" wp14:editId="45A2B36E">
             <wp:extent cx="3024731" cy="2395182"/>
@@ -1507,6 +1484,9 @@
         <w:jc w:val="both"/>
       </w:pPr>
       <w:r>
+        <w:rPr>
+          <w:noProof/>
+        </w:rPr>
         <w:lastRenderedPageBreak/>
         <w:drawing>
           <wp:inline distT="0" distB="0" distL="0" distR="0" wp14:anchorId="33BD987A" wp14:editId="01AB700F">
@@ -1551,6 +1531,9 @@
         <w:jc w:val="both"/>
       </w:pPr>
       <w:r>
+        <w:rPr>
+          <w:noProof/>
+        </w:rPr>
         <w:drawing>
           <wp:inline distT="0" distB="0" distL="0" distR="0" wp14:anchorId="70CF9578" wp14:editId="43B74F70">
             <wp:extent cx="4531057" cy="1624167"/>
@@ -1613,6 +1596,9 @@
         <w:jc w:val="both"/>
       </w:pPr>
       <w:r>
+        <w:rPr>
+          <w:noProof/>
+        </w:rPr>
         <w:drawing>
           <wp:inline distT="0" distB="0" distL="0" distR="0" wp14:anchorId="1AAD24FA" wp14:editId="6E20E1E3">
             <wp:extent cx="2361063" cy="1402108"/>
@@ -1685,6 +1671,9 @@
         <w:jc w:val="both"/>
       </w:pPr>
       <w:r>
+        <w:rPr>
+          <w:noProof/>
+        </w:rPr>
         <w:drawing>
           <wp:inline distT="0" distB="0" distL="0" distR="0" wp14:anchorId="49110ADB" wp14:editId="4C007669">
             <wp:extent cx="4394579" cy="1274915"/>
@@ -1744,8 +1733,6 @@
         <w:ind w:left="360"/>
         <w:jc w:val="both"/>
       </w:pPr>
-      <w:bookmarkStart w:id="0" w:name="_GoBack"/>
-      <w:bookmarkEnd w:id="0"/>
     </w:p>
     <w:p>
       <w:pPr>
@@ -1823,7 +1810,7 @@
 </file>
 
 <file path=word/endnotes.xml><?xml version="1.0" encoding="utf-8"?>
-<w:endnotes xmlns:wpc="http://schemas.microsoft.com/office/word/2010/wordprocessingCanvas" xmlns:cx="http://schemas.microsoft.com/office/drawing/2014/chartex" xmlns:mc="http://schemas.openxmlformats.org/markup-compatibility/2006" xmlns:o="urn:schemas-microsoft-com:office:office" xmlns:r="http://schemas.openxmlformats.org/officeDocument/2006/relationships" xmlns:m="http://schemas.openxmlformats.org/officeDocument/2006/math" xmlns:v="urn:schemas-microsoft-com:vml" xmlns:wp14="http://schemas.microsoft.com/office/word/2010/wordprocessingDrawing" xmlns:wp="http://schemas.openxmlformats.org/drawingml/2006/wordprocessingDrawing" xmlns:w10="urn:schemas-microsoft-com:office:word" xmlns:w="http://schemas.openxmlformats.org/wordprocessingml/2006/main" xmlns:w14="http://schemas.microsoft.com/office/word/2010/wordml" xmlns:w15="http://schemas.microsoft.com/office/word/2012/wordml" xmlns:w16se="http://schemas.microsoft.com/office/word/2015/wordml/symex" xmlns:wpg="http://schemas.microsoft.com/office/word/2010/wordprocessingGroup" xmlns:wpi="http://schemas.microsoft.com/office/word/2010/wordprocessingInk" xmlns:wne="http://schemas.microsoft.com/office/word/2006/wordml" xmlns:wps="http://schemas.microsoft.com/office/word/2010/wordprocessingShape" mc:Ignorable="w14 w15 w16se wp14">
+<w:endnotes xmlns:wpc="http://schemas.microsoft.com/office/word/2010/wordprocessingCanvas" xmlns:cx="http://schemas.microsoft.com/office/drawing/2014/chartex" xmlns:cx1="http://schemas.microsoft.com/office/drawing/2015/9/8/chartex" xmlns:cx2="http://schemas.microsoft.com/office/drawing/2015/10/21/chartex" xmlns:cx3="http://schemas.microsoft.com/office/drawing/2016/5/9/chartex" xmlns:cx4="http://schemas.microsoft.com/office/drawing/2016/5/10/chartex" xmlns:cx5="http://schemas.microsoft.com/office/drawing/2016/5/11/chartex" xmlns:cx6="http://schemas.microsoft.com/office/drawing/2016/5/12/chartex" xmlns:cx7="http://schemas.microsoft.com/office/drawing/2016/5/13/chartex" xmlns:cx8="http://schemas.microsoft.com/office/drawing/2016/5/14/chartex" xmlns:mc="http://schemas.openxmlformats.org/markup-compatibility/2006" xmlns:aink="http://schemas.microsoft.com/office/drawing/2016/ink" xmlns:am3d="http://schemas.microsoft.com/office/drawing/2017/model3d" xmlns:o="urn:schemas-microsoft-com:office:office" xmlns:oel="http://schemas.microsoft.com/office/2019/extlst" xmlns:r="http://schemas.openxmlformats.org/officeDocument/2006/relationships" xmlns:m="http://schemas.openxmlformats.org/officeDocument/2006/math" xmlns:v="urn:schemas-microsoft-com:vml" xmlns:wp14="http://schemas.microsoft.com/office/word/2010/wordprocessingDrawing" xmlns:wp="http://schemas.openxmlformats.org/drawingml/2006/wordprocessingDrawing" xmlns:w10="urn:schemas-microsoft-com:office:word" xmlns:w="http://schemas.openxmlformats.org/wordprocessingml/2006/main" xmlns:w14="http://schemas.microsoft.com/office/word/2010/wordml" xmlns:w15="http://schemas.microsoft.com/office/word/2012/wordml" xmlns:w16cex="http://schemas.microsoft.com/office/word/2018/wordml/cex" xmlns:w16cid="http://schemas.microsoft.com/office/word/2016/wordml/cid" xmlns:w16="http://schemas.microsoft.com/office/word/2018/wordml" xmlns:w16sdtdh="http://schemas.microsoft.com/office/word/2020/wordml/sdtdatahash" xmlns:w16se="http://schemas.microsoft.com/office/word/2015/wordml/symex" xmlns:wpg="http://schemas.microsoft.com/office/word/2010/wordprocessingGroup" xmlns:wpi="http://schemas.microsoft.com/office/word/2010/wordprocessingInk" xmlns:wne="http://schemas.microsoft.com/office/word/2006/wordml" xmlns:wps="http://schemas.microsoft.com/office/word/2010/wordprocessingShape" mc:Ignorable="w14 w15 w16se w16cid w16 w16cex w16sdtdh wp14">
   <w:endnote w:type="separator" w:id="-1">
     <w:p>
       <w:pPr>
@@ -1848,7 +1835,7 @@
 </file>
 
 <file path=word/footnotes.xml><?xml version="1.0" encoding="utf-8"?>
-<w:footnotes xmlns:wpc="http://schemas.microsoft.com/office/word/2010/wordprocessingCanvas" xmlns:cx="http://schemas.microsoft.com/office/drawing/2014/chartex" xmlns:mc="http://schemas.openxmlformats.org/markup-compatibility/2006" xmlns:o="urn:schemas-microsoft-com:office:office" xmlns:r="http://schemas.openxmlformats.org/officeDocument/2006/relationships" xmlns:m="http://schemas.openxmlformats.org/officeDocument/2006/math" xmlns:v="urn:schemas-microsoft-com:vml" xmlns:wp14="http://schemas.microsoft.com/office/word/2010/wordprocessingDrawing" xmlns:wp="http://schemas.openxmlformats.org/drawingml/2006/wordprocessingDrawing" xmlns:w10="urn:schemas-microsoft-com:office:word" xmlns:w="http://schemas.openxmlformats.org/wordprocessingml/2006/main" xmlns:w14="http://schemas.microsoft.com/office/word/2010/wordml" xmlns:w15="http://schemas.microsoft.com/office/word/2012/wordml" xmlns:w16se="http://schemas.microsoft.com/office/word/2015/wordml/symex" xmlns:wpg="http://schemas.microsoft.com/office/word/2010/wordprocessingGroup" xmlns:wpi="http://schemas.microsoft.com/office/word/2010/wordprocessingInk" xmlns:wne="http://schemas.microsoft.com/office/word/2006/wordml" xmlns:wps="http://schemas.microsoft.com/office/word/2010/wordprocessingShape" mc:Ignorable="w14 w15 w16se wp14">
+<w:footnotes xmlns:wpc="http://schemas.microsoft.com/office/word/2010/wordprocessingCanvas" xmlns:cx="http://schemas.microsoft.com/office/drawing/2014/chartex" xmlns:cx1="http://schemas.microsoft.com/office/drawing/2015/9/8/chartex" xmlns:cx2="http://schemas.microsoft.com/office/drawing/2015/10/21/chartex" xmlns:cx3="http://schemas.microsoft.com/office/drawing/2016/5/9/chartex" xmlns:cx4="http://schemas.microsoft.com/office/drawing/2016/5/10/chartex" xmlns:cx5="http://schemas.microsoft.com/office/drawing/2016/5/11/chartex" xmlns:cx6="http://schemas.microsoft.com/office/drawing/2016/5/12/chartex" xmlns:cx7="http://schemas.microsoft.com/office/drawing/2016/5/13/chartex" xmlns:cx8="http://schemas.microsoft.com/office/drawing/2016/5/14/chartex" xmlns:mc="http://schemas.openxmlformats.org/markup-compatibility/2006" xmlns:aink="http://schemas.microsoft.com/office/drawing/2016/ink" xmlns:am3d="http://schemas.microsoft.com/office/drawing/2017/model3d" xmlns:o="urn:schemas-microsoft-com:office:office" xmlns:oel="http://schemas.microsoft.com/office/2019/extlst" xmlns:r="http://schemas.openxmlformats.org/officeDocument/2006/relationships" xmlns:m="http://schemas.openxmlformats.org/officeDocument/2006/math" xmlns:v="urn:schemas-microsoft-com:vml" xmlns:wp14="http://schemas.microsoft.com/office/word/2010/wordprocessingDrawing" xmlns:wp="http://schemas.openxmlformats.org/drawingml/2006/wordprocessingDrawing" xmlns:w10="urn:schemas-microsoft-com:office:word" xmlns:w="http://schemas.openxmlformats.org/wordprocessingml/2006/main" xmlns:w14="http://schemas.microsoft.com/office/word/2010/wordml" xmlns:w15="http://schemas.microsoft.com/office/word/2012/wordml" xmlns:w16cex="http://schemas.microsoft.com/office/word/2018/wordml/cex" xmlns:w16cid="http://schemas.microsoft.com/office/word/2016/wordml/cid" xmlns:w16="http://schemas.microsoft.com/office/word/2018/wordml" xmlns:w16sdtdh="http://schemas.microsoft.com/office/word/2020/wordml/sdtdatahash" xmlns:w16se="http://schemas.microsoft.com/office/word/2015/wordml/symex" xmlns:wpg="http://schemas.microsoft.com/office/word/2010/wordprocessingGroup" xmlns:wpi="http://schemas.microsoft.com/office/word/2010/wordprocessingInk" xmlns:wne="http://schemas.microsoft.com/office/word/2006/wordml" xmlns:wps="http://schemas.microsoft.com/office/word/2010/wordprocessingShape" mc:Ignorable="w14 w15 w16se w16cid w16 w16cex w16sdtdh wp14">
   <w:footnote w:type="separator" w:id="-1">
     <w:p>
       <w:pPr>
@@ -1873,7 +1860,7 @@
 </file>
 
 <file path=word/header1.xml><?xml version="1.0" encoding="utf-8"?>
-<w:hdr xmlns:wpc="http://schemas.microsoft.com/office/word/2010/wordprocessingCanvas" xmlns:cx="http://schemas.microsoft.com/office/drawing/2014/chartex" xmlns:mc="http://schemas.openxmlformats.org/markup-compatibility/2006" xmlns:o="urn:schemas-microsoft-com:office:office" xmlns:r="http://schemas.openxmlformats.org/officeDocument/2006/relationships" xmlns:m="http://schemas.openxmlformats.org/officeDocument/2006/math" xmlns:v="urn:schemas-microsoft-com:vml" xmlns:wp14="http://schemas.microsoft.com/office/word/2010/wordprocessingDrawing" xmlns:wp="http://schemas.openxmlformats.org/drawingml/2006/wordprocessingDrawing" xmlns:w10="urn:schemas-microsoft-com:office:word" xmlns:w="http://schemas.openxmlformats.org/wordprocessingml/2006/main" xmlns:w14="http://schemas.microsoft.com/office/word/2010/wordml" xmlns:w15="http://schemas.microsoft.com/office/word/2012/wordml" xmlns:w16se="http://schemas.microsoft.com/office/word/2015/wordml/symex" xmlns:wpg="http://schemas.microsoft.com/office/word/2010/wordprocessingGroup" xmlns:wpi="http://schemas.microsoft.com/office/word/2010/wordprocessingInk" xmlns:wne="http://schemas.microsoft.com/office/word/2006/wordml" xmlns:wps="http://schemas.microsoft.com/office/word/2010/wordprocessingShape" mc:Ignorable="w14 w15 w16se wp14">
+<w:hdr xmlns:wpc="http://schemas.microsoft.com/office/word/2010/wordprocessingCanvas" xmlns:cx="http://schemas.microsoft.com/office/drawing/2014/chartex" xmlns:cx1="http://schemas.microsoft.com/office/drawing/2015/9/8/chartex" xmlns:cx2="http://schemas.microsoft.com/office/drawing/2015/10/21/chartex" xmlns:cx3="http://schemas.microsoft.com/office/drawing/2016/5/9/chartex" xmlns:cx4="http://schemas.microsoft.com/office/drawing/2016/5/10/chartex" xmlns:cx5="http://schemas.microsoft.com/office/drawing/2016/5/11/chartex" xmlns:cx6="http://schemas.microsoft.com/office/drawing/2016/5/12/chartex" xmlns:cx7="http://schemas.microsoft.com/office/drawing/2016/5/13/chartex" xmlns:cx8="http://schemas.microsoft.com/office/drawing/2016/5/14/chartex" xmlns:mc="http://schemas.openxmlformats.org/markup-compatibility/2006" xmlns:aink="http://schemas.microsoft.com/office/drawing/2016/ink" xmlns:am3d="http://schemas.microsoft.com/office/drawing/2017/model3d" xmlns:o="urn:schemas-microsoft-com:office:office" xmlns:oel="http://schemas.microsoft.com/office/2019/extlst" xmlns:r="http://schemas.openxmlformats.org/officeDocument/2006/relationships" xmlns:m="http://schemas.openxmlformats.org/officeDocument/2006/math" xmlns:v="urn:schemas-microsoft-com:vml" xmlns:wp14="http://schemas.microsoft.com/office/word/2010/wordprocessingDrawing" xmlns:wp="http://schemas.openxmlformats.org/drawingml/2006/wordprocessingDrawing" xmlns:w10="urn:schemas-microsoft-com:office:word" xmlns:w="http://schemas.openxmlformats.org/wordprocessingml/2006/main" xmlns:w14="http://schemas.microsoft.com/office/word/2010/wordml" xmlns:w15="http://schemas.microsoft.com/office/word/2012/wordml" xmlns:w16cex="http://schemas.microsoft.com/office/word/2018/wordml/cex" xmlns:w16cid="http://schemas.microsoft.com/office/word/2016/wordml/cid" xmlns:w16="http://schemas.microsoft.com/office/word/2018/wordml" xmlns:w16sdtdh="http://schemas.microsoft.com/office/word/2020/wordml/sdtdatahash" xmlns:w16se="http://schemas.microsoft.com/office/word/2015/wordml/symex" xmlns:wpg="http://schemas.microsoft.com/office/word/2010/wordprocessingGroup" xmlns:wpi="http://schemas.microsoft.com/office/word/2010/wordprocessingInk" xmlns:wne="http://schemas.microsoft.com/office/word/2006/wordml" xmlns:wps="http://schemas.microsoft.com/office/word/2010/wordprocessingShape" mc:Ignorable="w14 w15 w16se w16cid w16 w16cex w16sdtdh wp14">
   <w:p>
     <w:pPr>
       <w:pStyle w:val="Encabezado"/>
@@ -1895,7 +1882,7 @@
 </file>
 
 <file path=word/numbering.xml><?xml version="1.0" encoding="utf-8"?>
-<w:numbering xmlns:wpc="http://schemas.microsoft.com/office/word/2010/wordprocessingCanvas" xmlns:cx="http://schemas.microsoft.com/office/drawing/2014/chartex" xmlns:mc="http://schemas.openxmlformats.org/markup-compatibility/2006" xmlns:o="urn:schemas-microsoft-com:office:office" xmlns:r="http://schemas.openxmlformats.org/officeDocument/2006/relationships" xmlns:m="http://schemas.openxmlformats.org/officeDocument/2006/math" xmlns:v="urn:schemas-microsoft-com:vml" xmlns:wp14="http://schemas.microsoft.com/office/word/2010/wordprocessingDrawing" xmlns:wp="http://schemas.openxmlformats.org/drawingml/2006/wordprocessingDrawing" xmlns:w10="urn:schemas-microsoft-com:office:word" xmlns:w="http://schemas.openxmlformats.org/wordprocessingml/2006/main" xmlns:w14="http://schemas.microsoft.com/office/word/2010/wordml" xmlns:w15="http://schemas.microsoft.com/office/word/2012/wordml" xmlns:w16se="http://schemas.microsoft.com/office/word/2015/wordml/symex" xmlns:wpg="http://schemas.microsoft.com/office/word/2010/wordprocessingGroup" xmlns:wpi="http://schemas.microsoft.com/office/word/2010/wordprocessingInk" xmlns:wne="http://schemas.microsoft.com/office/word/2006/wordml" xmlns:wps="http://schemas.microsoft.com/office/word/2010/wordprocessingShape" mc:Ignorable="w14 w15 w16se wp14">
+<w:numbering xmlns:wpc="http://schemas.microsoft.com/office/word/2010/wordprocessingCanvas" xmlns:cx="http://schemas.microsoft.com/office/drawing/2014/chartex" xmlns:cx1="http://schemas.microsoft.com/office/drawing/2015/9/8/chartex" xmlns:cx2="http://schemas.microsoft.com/office/drawing/2015/10/21/chartex" xmlns:cx3="http://schemas.microsoft.com/office/drawing/2016/5/9/chartex" xmlns:cx4="http://schemas.microsoft.com/office/drawing/2016/5/10/chartex" xmlns:cx5="http://schemas.microsoft.com/office/drawing/2016/5/11/chartex" xmlns:cx6="http://schemas.microsoft.com/office/drawing/2016/5/12/chartex" xmlns:cx7="http://schemas.microsoft.com/office/drawing/2016/5/13/chartex" xmlns:cx8="http://schemas.microsoft.com/office/drawing/2016/5/14/chartex" xmlns:mc="http://schemas.openxmlformats.org/markup-compatibility/2006" xmlns:aink="http://schemas.microsoft.com/office/drawing/2016/ink" xmlns:am3d="http://schemas.microsoft.com/office/drawing/2017/model3d" xmlns:o="urn:schemas-microsoft-com:office:office" xmlns:oel="http://schemas.microsoft.com/office/2019/extlst" xmlns:r="http://schemas.openxmlformats.org/officeDocument/2006/relationships" xmlns:m="http://schemas.openxmlformats.org/officeDocument/2006/math" xmlns:v="urn:schemas-microsoft-com:vml" xmlns:wp14="http://schemas.microsoft.com/office/word/2010/wordprocessingDrawing" xmlns:wp="http://schemas.openxmlformats.org/drawingml/2006/wordprocessingDrawing" xmlns:w10="urn:schemas-microsoft-com:office:word" xmlns:w="http://schemas.openxmlformats.org/wordprocessingml/2006/main" xmlns:w14="http://schemas.microsoft.com/office/word/2010/wordml" xmlns:w15="http://schemas.microsoft.com/office/word/2012/wordml" xmlns:w16cex="http://schemas.microsoft.com/office/word/2018/wordml/cex" xmlns:w16cid="http://schemas.microsoft.com/office/word/2016/wordml/cid" xmlns:w16="http://schemas.microsoft.com/office/word/2018/wordml" xmlns:w16sdtdh="http://schemas.microsoft.com/office/word/2020/wordml/sdtdatahash" xmlns:w16se="http://schemas.microsoft.com/office/word/2015/wordml/symex" xmlns:wpg="http://schemas.microsoft.com/office/word/2010/wordprocessingGroup" xmlns:wpi="http://schemas.microsoft.com/office/word/2010/wordprocessingInk" xmlns:wne="http://schemas.microsoft.com/office/word/2006/wordml" xmlns:wps="http://schemas.microsoft.com/office/word/2010/wordprocessingShape" mc:Ignorable="w14 w15 w16se w16cid w16 w16cex w16sdtdh wp14">
   <w:abstractNum w:abstractNumId="0" w15:restartNumberingAfterBreak="0">
     <w:nsid w:val="5F2C676E"/>
     <w:multiLevelType w:val="multilevel"/>
@@ -2017,14 +2004,14 @@
       </w:rPr>
     </w:lvl>
   </w:abstractNum>
-  <w:num w:numId="1">
+  <w:num w:numId="1" w16cid:durableId="1992829678">
     <w:abstractNumId w:val="0"/>
   </w:num>
 </w:numbering>
 </file>
 
 <file path=word/styles.xml><?xml version="1.0" encoding="utf-8"?>
-<w:styles xmlns:mc="http://schemas.openxmlformats.org/markup-compatibility/2006" xmlns:r="http://schemas.openxmlformats.org/officeDocument/2006/relationships" xmlns:w="http://schemas.openxmlformats.org/wordprocessingml/2006/main" xmlns:w14="http://schemas.microsoft.com/office/word/2010/wordml" xmlns:w15="http://schemas.microsoft.com/office/word/2012/wordml" xmlns:w16se="http://schemas.microsoft.com/office/word/2015/wordml/symex" mc:Ignorable="w14 w15 w16se">
+<w:styles xmlns:mc="http://schemas.openxmlformats.org/markup-compatibility/2006" xmlns:r="http://schemas.openxmlformats.org/officeDocument/2006/relationships" xmlns:w="http://schemas.openxmlformats.org/wordprocessingml/2006/main" xmlns:w14="http://schemas.microsoft.com/office/word/2010/wordml" xmlns:w15="http://schemas.microsoft.com/office/word/2012/wordml" xmlns:w16cex="http://schemas.microsoft.com/office/word/2018/wordml/cex" xmlns:w16cid="http://schemas.microsoft.com/office/word/2016/wordml/cid" xmlns:w16="http://schemas.microsoft.com/office/word/2018/wordml" xmlns:w16sdtdh="http://schemas.microsoft.com/office/word/2020/wordml/sdtdatahash" xmlns:w16se="http://schemas.microsoft.com/office/word/2015/wordml/symex" mc:Ignorable="w14 w15 w16se w16cid w16 w16cex w16sdtdh">
   <w:docDefaults>
     <w:rPrDefault>
       <w:rPr>
@@ -2040,7 +2027,7 @@
       </w:pPr>
     </w:pPrDefault>
   </w:docDefaults>
-  <w:latentStyles w:defLockedState="0" w:defUIPriority="99" w:defSemiHidden="0" w:defUnhideWhenUsed="0" w:defQFormat="0" w:count="371">
+  <w:latentStyles w:defLockedState="0" w:defUIPriority="99" w:defSemiHidden="0" w:defUnhideWhenUsed="0" w:defQFormat="0" w:count="376">
     <w:lsdException w:name="Normal" w:uiPriority="0" w:qFormat="1"/>
     <w:lsdException w:name="heading 1" w:uiPriority="9" w:qFormat="1"/>
     <w:lsdException w:name="heading 2" w:semiHidden="1" w:uiPriority="9" w:unhideWhenUsed="1" w:qFormat="1"/>
@@ -2146,7 +2133,6 @@
     <w:lsdException w:name="HTML Sample" w:semiHidden="1" w:unhideWhenUsed="1"/>
     <w:lsdException w:name="HTML Typewriter" w:semiHidden="1" w:unhideWhenUsed="1"/>
     <w:lsdException w:name="HTML Variable" w:semiHidden="1" w:unhideWhenUsed="1"/>
-    <w:lsdException w:name="Normal Table" w:semiHidden="1" w:unhideWhenUsed="1"/>
     <w:lsdException w:name="annotation subject" w:semiHidden="1" w:unhideWhenUsed="1"/>
     <w:lsdException w:name="No List" w:semiHidden="1" w:unhideWhenUsed="1"/>
     <w:lsdException w:name="Outline List 1" w:semiHidden="1" w:unhideWhenUsed="1"/>
@@ -2189,11 +2175,8 @@
     <w:lsdException w:name="Table Contemporary" w:semiHidden="1" w:unhideWhenUsed="1"/>
     <w:lsdException w:name="Table Elegant" w:semiHidden="1" w:unhideWhenUsed="1"/>
     <w:lsdException w:name="Table Professional" w:semiHidden="1" w:unhideWhenUsed="1"/>
-    <w:lsdException w:name="Table Subtle 1" w:semiHidden="1" w:unhideWhenUsed="1"/>
     <w:lsdException w:name="Table Subtle 2" w:semiHidden="1" w:unhideWhenUsed="1"/>
     <w:lsdException w:name="Table Web 1" w:semiHidden="1" w:unhideWhenUsed="1"/>
-    <w:lsdException w:name="Table Web 2" w:semiHidden="1" w:unhideWhenUsed="1"/>
-    <w:lsdException w:name="Table Web 3" w:semiHidden="1" w:unhideWhenUsed="1"/>
     <w:lsdException w:name="Balloon Text" w:semiHidden="1" w:unhideWhenUsed="1"/>
     <w:lsdException w:name="Table Grid" w:uiPriority="39"/>
     <w:lsdException w:name="Table Theme" w:semiHidden="1" w:unhideWhenUsed="1"/>
@@ -2412,6 +2395,11 @@
     <w:lsdException w:name="List Table 5 Dark Accent 6" w:uiPriority="50"/>
     <w:lsdException w:name="List Table 6 Colorful Accent 6" w:uiPriority="51"/>
     <w:lsdException w:name="List Table 7 Colorful Accent 6" w:uiPriority="52"/>
+    <w:lsdException w:name="Mention" w:semiHidden="1" w:unhideWhenUsed="1"/>
+    <w:lsdException w:name="Smart Hyperlink" w:semiHidden="1" w:unhideWhenUsed="1"/>
+    <w:lsdException w:name="Hashtag" w:semiHidden="1" w:unhideWhenUsed="1"/>
+    <w:lsdException w:name="Unresolved Mention" w:semiHidden="1" w:unhideWhenUsed="1"/>
+    <w:lsdException w:name="Smart Link" w:semiHidden="1" w:unhideWhenUsed="1"/>
   </w:latentStyles>
   <w:style w:type="paragraph" w:default="1" w:styleId="Normal">
     <w:name w:val="Normal"/>

</xml_diff>